<commit_message>
updating after running fulll sample and clocks
</commit_message>
<xml_diff>
--- a/figures_tables/clock_age_table.docx
+++ b/figures_tables/clock_age_table.docx
@@ -18,9 +18,9 @@
       </w:tblPr>
       <w:tblGrid>
         <w:gridCol w:w="2330"/>
-        <w:gridCol w:w="2270"/>
         <w:gridCol w:w="2319"/>
         <w:gridCol w:w="2246"/>
+        <w:gridCol w:w="2270"/>
         <w:gridCol w:w="2821"/>
       </w:tblGrid>
       <w:tr>
@@ -113,7 +113,7 @@
                 <w:szCs w:val="22"/>
                 <w:color w:val="000000"/>
               </w:rPr>
-              <w:t xml:space="preserve">Control</w:t>
+              <w:t xml:space="preserve">Double Exposed</w:t>
             </w:r>
             <w:r>
               <w:rPr>
@@ -181,7 +181,7 @@
                 <w:szCs w:val="22"/>
                 <w:color w:val="000000"/>
               </w:rPr>
-              <w:t xml:space="preserve">Doubly Exposed</w:t>
+              <w:t xml:space="preserve">Single Exposed</w:t>
             </w:r>
             <w:r>
               <w:rPr>
@@ -205,7 +205,7 @@
                 <w:szCs w:val="22"/>
                 <w:color w:val="000000"/>
               </w:rPr>
-              <w:t xml:space="preserve">(N=30)</w:t>
+              <w:t xml:space="preserve">(N=31)</w:t>
             </w:r>
           </w:p>
         </w:tc>
@@ -249,7 +249,7 @@
                 <w:szCs w:val="22"/>
                 <w:color w:val="000000"/>
               </w:rPr>
-              <w:t xml:space="preserve">Singly Exposed</w:t>
+              <w:t xml:space="preserve">Control</w:t>
             </w:r>
             <w:r>
               <w:rPr>
@@ -273,7 +273,7 @@
                 <w:szCs w:val="22"/>
                 <w:color w:val="000000"/>
               </w:rPr>
-              <w:t xml:space="preserve">(N=31)</w:t>
+              <w:t xml:space="preserve">(N=30)</w:t>
             </w:r>
           </w:p>
         </w:tc>
@@ -661,95 +661,95 @@
                 <w:szCs w:val="22"/>
                 <w:color w:val="000000"/>
               </w:rPr>
+              <w:t xml:space="preserve">24.1 (0.104)</w:t>
+            </w:r>
+          </w:p>
+        </w:tc>
+        <w:tc>
+          <w:tcPr>
+            <w:tcBorders>
+              <w:bottom w:val="none" w:sz="0" w:space="0" w:color="000000"/>
+              <w:top w:val="none" w:sz="0" w:space="0" w:color="000000"/>
+              <w:left w:val="none" w:sz="0" w:space="0" w:color="000000"/>
+              <w:right w:val="none" w:sz="0" w:space="0" w:color="000000"/>
+            </w:tcBorders>
+            <w:shd w:val="clear" w:color="auto" w:fill="FFFFFF"/>
+            <w:tcMar>
+              <w:top w:w="0" w:type="dxa"/>
+              <w:bottom w:w="0" w:type="dxa"/>
+              <w:left w:w="0" w:type="dxa"/>
+              <w:right w:w="0" w:type="dxa"/>
+            </w:tcMar>
+            <w:vAlign w:val="center"/>
+          </w:tcPr>
+          <w:p>
+            <w:pPr>
+              <w:pStyle w:val="Normal"/>
+              <w:jc w:val="center"/>
+              <w:pBdr>
+                <w:bottom w:val="none" w:sz="0" w:space="0" w:color="000000"/>
+                <w:top w:val="none" w:sz="0" w:space="0" w:color="000000"/>
+                <w:left w:val="none" w:sz="0" w:space="0" w:color="000000"/>
+                <w:right w:val="none" w:sz="0" w:space="0" w:color="000000"/>
+              </w:pBdr>
+              <w:spacing w:after="100" w:before="100" w:line="240"/>
+              <w:ind w:left="100" w:right="100" w:firstLine="0" w:firstLineChars="0"/>
+            </w:pPr>
+            <w:r>
+              <w:rPr>
+                <w:rFonts w:ascii="Helvetica" w:hAnsi="Helvetica" w:eastAsia="Helvetica" w:cs="Helvetica"/>
+                <w:i w:val="false"/>
+                <w:b w:val="false"/>
+                <w:u w:val="none"/>
+                <w:sz w:val="22"/>
+                <w:szCs w:val="22"/>
+                <w:color w:val="000000"/>
+              </w:rPr>
+              <w:t xml:space="preserve">24.2 (0.0963)</w:t>
+            </w:r>
+          </w:p>
+        </w:tc>
+        <w:tc>
+          <w:tcPr>
+            <w:tcBorders>
+              <w:bottom w:val="none" w:sz="0" w:space="0" w:color="000000"/>
+              <w:top w:val="none" w:sz="0" w:space="0" w:color="000000"/>
+              <w:left w:val="none" w:sz="0" w:space="0" w:color="000000"/>
+              <w:right w:val="none" w:sz="0" w:space="0" w:color="000000"/>
+            </w:tcBorders>
+            <w:shd w:val="clear" w:color="auto" w:fill="FFFFFF"/>
+            <w:tcMar>
+              <w:top w:w="0" w:type="dxa"/>
+              <w:bottom w:w="0" w:type="dxa"/>
+              <w:left w:w="0" w:type="dxa"/>
+              <w:right w:w="0" w:type="dxa"/>
+            </w:tcMar>
+            <w:vAlign w:val="center"/>
+          </w:tcPr>
+          <w:p>
+            <w:pPr>
+              <w:pStyle w:val="Normal"/>
+              <w:jc w:val="center"/>
+              <w:pBdr>
+                <w:bottom w:val="none" w:sz="0" w:space="0" w:color="000000"/>
+                <w:top w:val="none" w:sz="0" w:space="0" w:color="000000"/>
+                <w:left w:val="none" w:sz="0" w:space="0" w:color="000000"/>
+                <w:right w:val="none" w:sz="0" w:space="0" w:color="000000"/>
+              </w:pBdr>
+              <w:spacing w:after="100" w:before="100" w:line="240"/>
+              <w:ind w:left="100" w:right="100" w:firstLine="0" w:firstLineChars="0"/>
+            </w:pPr>
+            <w:r>
+              <w:rPr>
+                <w:rFonts w:ascii="Helvetica" w:hAnsi="Helvetica" w:eastAsia="Helvetica" w:cs="Helvetica"/>
+                <w:i w:val="false"/>
+                <w:b w:val="false"/>
+                <w:u w:val="none"/>
+                <w:sz w:val="22"/>
+                <w:szCs w:val="22"/>
+                <w:color w:val="000000"/>
+              </w:rPr>
               <w:t xml:space="preserve">24.1 (0.0814)</w:t>
-            </w:r>
-          </w:p>
-        </w:tc>
-        <w:tc>
-          <w:tcPr>
-            <w:tcBorders>
-              <w:bottom w:val="none" w:sz="0" w:space="0" w:color="000000"/>
-              <w:top w:val="none" w:sz="0" w:space="0" w:color="000000"/>
-              <w:left w:val="none" w:sz="0" w:space="0" w:color="000000"/>
-              <w:right w:val="none" w:sz="0" w:space="0" w:color="000000"/>
-            </w:tcBorders>
-            <w:shd w:val="clear" w:color="auto" w:fill="FFFFFF"/>
-            <w:tcMar>
-              <w:top w:w="0" w:type="dxa"/>
-              <w:bottom w:w="0" w:type="dxa"/>
-              <w:left w:w="0" w:type="dxa"/>
-              <w:right w:w="0" w:type="dxa"/>
-            </w:tcMar>
-            <w:vAlign w:val="center"/>
-          </w:tcPr>
-          <w:p>
-            <w:pPr>
-              <w:pStyle w:val="Normal"/>
-              <w:jc w:val="center"/>
-              <w:pBdr>
-                <w:bottom w:val="none" w:sz="0" w:space="0" w:color="000000"/>
-                <w:top w:val="none" w:sz="0" w:space="0" w:color="000000"/>
-                <w:left w:val="none" w:sz="0" w:space="0" w:color="000000"/>
-                <w:right w:val="none" w:sz="0" w:space="0" w:color="000000"/>
-              </w:pBdr>
-              <w:spacing w:after="100" w:before="100" w:line="240"/>
-              <w:ind w:left="100" w:right="100" w:firstLine="0" w:firstLineChars="0"/>
-            </w:pPr>
-            <w:r>
-              <w:rPr>
-                <w:rFonts w:ascii="Helvetica" w:hAnsi="Helvetica" w:eastAsia="Helvetica" w:cs="Helvetica"/>
-                <w:i w:val="false"/>
-                <w:b w:val="false"/>
-                <w:u w:val="none"/>
-                <w:sz w:val="22"/>
-                <w:szCs w:val="22"/>
-                <w:color w:val="000000"/>
-              </w:rPr>
-              <w:t xml:space="preserve">24.1 (0.104)</w:t>
-            </w:r>
-          </w:p>
-        </w:tc>
-        <w:tc>
-          <w:tcPr>
-            <w:tcBorders>
-              <w:bottom w:val="none" w:sz="0" w:space="0" w:color="000000"/>
-              <w:top w:val="none" w:sz="0" w:space="0" w:color="000000"/>
-              <w:left w:val="none" w:sz="0" w:space="0" w:color="000000"/>
-              <w:right w:val="none" w:sz="0" w:space="0" w:color="000000"/>
-            </w:tcBorders>
-            <w:shd w:val="clear" w:color="auto" w:fill="FFFFFF"/>
-            <w:tcMar>
-              <w:top w:w="0" w:type="dxa"/>
-              <w:bottom w:w="0" w:type="dxa"/>
-              <w:left w:w="0" w:type="dxa"/>
-              <w:right w:w="0" w:type="dxa"/>
-            </w:tcMar>
-            <w:vAlign w:val="center"/>
-          </w:tcPr>
-          <w:p>
-            <w:pPr>
-              <w:pStyle w:val="Normal"/>
-              <w:jc w:val="center"/>
-              <w:pBdr>
-                <w:bottom w:val="none" w:sz="0" w:space="0" w:color="000000"/>
-                <w:top w:val="none" w:sz="0" w:space="0" w:color="000000"/>
-                <w:left w:val="none" w:sz="0" w:space="0" w:color="000000"/>
-                <w:right w:val="none" w:sz="0" w:space="0" w:color="000000"/>
-              </w:pBdr>
-              <w:spacing w:after="100" w:before="100" w:line="240"/>
-              <w:ind w:left="100" w:right="100" w:firstLine="0" w:firstLineChars="0"/>
-            </w:pPr>
-            <w:r>
-              <w:rPr>
-                <w:rFonts w:ascii="Helvetica" w:hAnsi="Helvetica" w:eastAsia="Helvetica" w:cs="Helvetica"/>
-                <w:i w:val="false"/>
-                <w:b w:val="false"/>
-                <w:u w:val="none"/>
-                <w:sz w:val="22"/>
-                <w:szCs w:val="22"/>
-                <w:color w:val="000000"/>
-              </w:rPr>
-              <w:t xml:space="preserve">24.2 (0.0963)</w:t>
             </w:r>
           </w:p>
         </w:tc>
@@ -887,95 +887,95 @@
                 <w:szCs w:val="22"/>
                 <w:color w:val="000000"/>
               </w:rPr>
+              <w:t xml:space="preserve">24.1 [24.0, 24.5]</w:t>
+            </w:r>
+          </w:p>
+        </w:tc>
+        <w:tc>
+          <w:tcPr>
+            <w:tcBorders>
+              <w:bottom w:val="none" w:sz="0" w:space="0" w:color="000000"/>
+              <w:top w:val="none" w:sz="0" w:space="0" w:color="000000"/>
+              <w:left w:val="none" w:sz="0" w:space="0" w:color="000000"/>
+              <w:right w:val="none" w:sz="0" w:space="0" w:color="000000"/>
+            </w:tcBorders>
+            <w:shd w:val="clear" w:color="auto" w:fill="FFFFFF"/>
+            <w:tcMar>
+              <w:top w:w="0" w:type="dxa"/>
+              <w:bottom w:w="0" w:type="dxa"/>
+              <w:left w:w="0" w:type="dxa"/>
+              <w:right w:w="0" w:type="dxa"/>
+            </w:tcMar>
+            <w:vAlign w:val="center"/>
+          </w:tcPr>
+          <w:p>
+            <w:pPr>
+              <w:pStyle w:val="Normal"/>
+              <w:jc w:val="center"/>
+              <w:pBdr>
+                <w:bottom w:val="none" w:sz="0" w:space="0" w:color="000000"/>
+                <w:top w:val="none" w:sz="0" w:space="0" w:color="000000"/>
+                <w:left w:val="none" w:sz="0" w:space="0" w:color="000000"/>
+                <w:right w:val="none" w:sz="0" w:space="0" w:color="000000"/>
+              </w:pBdr>
+              <w:spacing w:after="100" w:before="100" w:line="240"/>
+              <w:ind w:left="100" w:right="100" w:firstLine="0" w:firstLineChars="0"/>
+            </w:pPr>
+            <w:r>
+              <w:rPr>
+                <w:rFonts w:ascii="Helvetica" w:hAnsi="Helvetica" w:eastAsia="Helvetica" w:cs="Helvetica"/>
+                <w:i w:val="false"/>
+                <w:b w:val="false"/>
+                <w:u w:val="none"/>
+                <w:sz w:val="22"/>
+                <w:szCs w:val="22"/>
+                <w:color w:val="000000"/>
+              </w:rPr>
+              <w:t xml:space="preserve">24.2 [24.0, 24.3]</w:t>
+            </w:r>
+          </w:p>
+        </w:tc>
+        <w:tc>
+          <w:tcPr>
+            <w:tcBorders>
+              <w:bottom w:val="none" w:sz="0" w:space="0" w:color="000000"/>
+              <w:top w:val="none" w:sz="0" w:space="0" w:color="000000"/>
+              <w:left w:val="none" w:sz="0" w:space="0" w:color="000000"/>
+              <w:right w:val="none" w:sz="0" w:space="0" w:color="000000"/>
+            </w:tcBorders>
+            <w:shd w:val="clear" w:color="auto" w:fill="FFFFFF"/>
+            <w:tcMar>
+              <w:top w:w="0" w:type="dxa"/>
+              <w:bottom w:w="0" w:type="dxa"/>
+              <w:left w:w="0" w:type="dxa"/>
+              <w:right w:w="0" w:type="dxa"/>
+            </w:tcMar>
+            <w:vAlign w:val="center"/>
+          </w:tcPr>
+          <w:p>
+            <w:pPr>
+              <w:pStyle w:val="Normal"/>
+              <w:jc w:val="center"/>
+              <w:pBdr>
+                <w:bottom w:val="none" w:sz="0" w:space="0" w:color="000000"/>
+                <w:top w:val="none" w:sz="0" w:space="0" w:color="000000"/>
+                <w:left w:val="none" w:sz="0" w:space="0" w:color="000000"/>
+                <w:right w:val="none" w:sz="0" w:space="0" w:color="000000"/>
+              </w:pBdr>
+              <w:spacing w:after="100" w:before="100" w:line="240"/>
+              <w:ind w:left="100" w:right="100" w:firstLine="0" w:firstLineChars="0"/>
+            </w:pPr>
+            <w:r>
+              <w:rPr>
+                <w:rFonts w:ascii="Helvetica" w:hAnsi="Helvetica" w:eastAsia="Helvetica" w:cs="Helvetica"/>
+                <w:i w:val="false"/>
+                <w:b w:val="false"/>
+                <w:u w:val="none"/>
+                <w:sz w:val="22"/>
+                <w:szCs w:val="22"/>
+                <w:color w:val="000000"/>
+              </w:rPr>
               <w:t xml:space="preserve">24.1 [24.0, 24.3]</w:t>
-            </w:r>
-          </w:p>
-        </w:tc>
-        <w:tc>
-          <w:tcPr>
-            <w:tcBorders>
-              <w:bottom w:val="none" w:sz="0" w:space="0" w:color="000000"/>
-              <w:top w:val="none" w:sz="0" w:space="0" w:color="000000"/>
-              <w:left w:val="none" w:sz="0" w:space="0" w:color="000000"/>
-              <w:right w:val="none" w:sz="0" w:space="0" w:color="000000"/>
-            </w:tcBorders>
-            <w:shd w:val="clear" w:color="auto" w:fill="FFFFFF"/>
-            <w:tcMar>
-              <w:top w:w="0" w:type="dxa"/>
-              <w:bottom w:w="0" w:type="dxa"/>
-              <w:left w:w="0" w:type="dxa"/>
-              <w:right w:w="0" w:type="dxa"/>
-            </w:tcMar>
-            <w:vAlign w:val="center"/>
-          </w:tcPr>
-          <w:p>
-            <w:pPr>
-              <w:pStyle w:val="Normal"/>
-              <w:jc w:val="center"/>
-              <w:pBdr>
-                <w:bottom w:val="none" w:sz="0" w:space="0" w:color="000000"/>
-                <w:top w:val="none" w:sz="0" w:space="0" w:color="000000"/>
-                <w:left w:val="none" w:sz="0" w:space="0" w:color="000000"/>
-                <w:right w:val="none" w:sz="0" w:space="0" w:color="000000"/>
-              </w:pBdr>
-              <w:spacing w:after="100" w:before="100" w:line="240"/>
-              <w:ind w:left="100" w:right="100" w:firstLine="0" w:firstLineChars="0"/>
-            </w:pPr>
-            <w:r>
-              <w:rPr>
-                <w:rFonts w:ascii="Helvetica" w:hAnsi="Helvetica" w:eastAsia="Helvetica" w:cs="Helvetica"/>
-                <w:i w:val="false"/>
-                <w:b w:val="false"/>
-                <w:u w:val="none"/>
-                <w:sz w:val="22"/>
-                <w:szCs w:val="22"/>
-                <w:color w:val="000000"/>
-              </w:rPr>
-              <w:t xml:space="preserve">24.1 [24.0, 24.5]</w:t>
-            </w:r>
-          </w:p>
-        </w:tc>
-        <w:tc>
-          <w:tcPr>
-            <w:tcBorders>
-              <w:bottom w:val="none" w:sz="0" w:space="0" w:color="000000"/>
-              <w:top w:val="none" w:sz="0" w:space="0" w:color="000000"/>
-              <w:left w:val="none" w:sz="0" w:space="0" w:color="000000"/>
-              <w:right w:val="none" w:sz="0" w:space="0" w:color="000000"/>
-            </w:tcBorders>
-            <w:shd w:val="clear" w:color="auto" w:fill="FFFFFF"/>
-            <w:tcMar>
-              <w:top w:w="0" w:type="dxa"/>
-              <w:bottom w:w="0" w:type="dxa"/>
-              <w:left w:w="0" w:type="dxa"/>
-              <w:right w:w="0" w:type="dxa"/>
-            </w:tcMar>
-            <w:vAlign w:val="center"/>
-          </w:tcPr>
-          <w:p>
-            <w:pPr>
-              <w:pStyle w:val="Normal"/>
-              <w:jc w:val="center"/>
-              <w:pBdr>
-                <w:bottom w:val="none" w:sz="0" w:space="0" w:color="000000"/>
-                <w:top w:val="none" w:sz="0" w:space="0" w:color="000000"/>
-                <w:left w:val="none" w:sz="0" w:space="0" w:color="000000"/>
-                <w:right w:val="none" w:sz="0" w:space="0" w:color="000000"/>
-              </w:pBdr>
-              <w:spacing w:after="100" w:before="100" w:line="240"/>
-              <w:ind w:left="100" w:right="100" w:firstLine="0" w:firstLineChars="0"/>
-            </w:pPr>
-            <w:r>
-              <w:rPr>
-                <w:rFonts w:ascii="Helvetica" w:hAnsi="Helvetica" w:eastAsia="Helvetica" w:cs="Helvetica"/>
-                <w:i w:val="false"/>
-                <w:b w:val="false"/>
-                <w:u w:val="none"/>
-                <w:sz w:val="22"/>
-                <w:szCs w:val="22"/>
-                <w:color w:val="000000"/>
-              </w:rPr>
-              <w:t xml:space="preserve">24.2 [24.0, 24.3]</w:t>
             </w:r>
           </w:p>
         </w:tc>
@@ -1339,95 +1339,95 @@
                 <w:szCs w:val="22"/>
                 <w:color w:val="000000"/>
               </w:rPr>
+              <w:t xml:space="preserve">30.0 (3.47)</w:t>
+            </w:r>
+          </w:p>
+        </w:tc>
+        <w:tc>
+          <w:tcPr>
+            <w:tcBorders>
+              <w:bottom w:val="none" w:sz="0" w:space="0" w:color="000000"/>
+              <w:top w:val="none" w:sz="0" w:space="0" w:color="000000"/>
+              <w:left w:val="none" w:sz="0" w:space="0" w:color="000000"/>
+              <w:right w:val="none" w:sz="0" w:space="0" w:color="000000"/>
+            </w:tcBorders>
+            <w:shd w:val="clear" w:color="auto" w:fill="FFFFFF"/>
+            <w:tcMar>
+              <w:top w:w="0" w:type="dxa"/>
+              <w:bottom w:w="0" w:type="dxa"/>
+              <w:left w:w="0" w:type="dxa"/>
+              <w:right w:w="0" w:type="dxa"/>
+            </w:tcMar>
+            <w:vAlign w:val="center"/>
+          </w:tcPr>
+          <w:p>
+            <w:pPr>
+              <w:pStyle w:val="Normal"/>
+              <w:jc w:val="center"/>
+              <w:pBdr>
+                <w:bottom w:val="none" w:sz="0" w:space="0" w:color="000000"/>
+                <w:top w:val="none" w:sz="0" w:space="0" w:color="000000"/>
+                <w:left w:val="none" w:sz="0" w:space="0" w:color="000000"/>
+                <w:right w:val="none" w:sz="0" w:space="0" w:color="000000"/>
+              </w:pBdr>
+              <w:spacing w:after="100" w:before="100" w:line="240"/>
+              <w:ind w:left="100" w:right="100" w:firstLine="0" w:firstLineChars="0"/>
+            </w:pPr>
+            <w:r>
+              <w:rPr>
+                <w:rFonts w:ascii="Helvetica" w:hAnsi="Helvetica" w:eastAsia="Helvetica" w:cs="Helvetica"/>
+                <w:i w:val="false"/>
+                <w:b w:val="false"/>
+                <w:u w:val="none"/>
+                <w:sz w:val="22"/>
+                <w:szCs w:val="22"/>
+                <w:color w:val="000000"/>
+              </w:rPr>
+              <w:t xml:space="preserve">30.2 (3.48)</w:t>
+            </w:r>
+          </w:p>
+        </w:tc>
+        <w:tc>
+          <w:tcPr>
+            <w:tcBorders>
+              <w:bottom w:val="none" w:sz="0" w:space="0" w:color="000000"/>
+              <w:top w:val="none" w:sz="0" w:space="0" w:color="000000"/>
+              <w:left w:val="none" w:sz="0" w:space="0" w:color="000000"/>
+              <w:right w:val="none" w:sz="0" w:space="0" w:color="000000"/>
+            </w:tcBorders>
+            <w:shd w:val="clear" w:color="auto" w:fill="FFFFFF"/>
+            <w:tcMar>
+              <w:top w:w="0" w:type="dxa"/>
+              <w:bottom w:w="0" w:type="dxa"/>
+              <w:left w:w="0" w:type="dxa"/>
+              <w:right w:w="0" w:type="dxa"/>
+            </w:tcMar>
+            <w:vAlign w:val="center"/>
+          </w:tcPr>
+          <w:p>
+            <w:pPr>
+              <w:pStyle w:val="Normal"/>
+              <w:jc w:val="center"/>
+              <w:pBdr>
+                <w:bottom w:val="none" w:sz="0" w:space="0" w:color="000000"/>
+                <w:top w:val="none" w:sz="0" w:space="0" w:color="000000"/>
+                <w:left w:val="none" w:sz="0" w:space="0" w:color="000000"/>
+                <w:right w:val="none" w:sz="0" w:space="0" w:color="000000"/>
+              </w:pBdr>
+              <w:spacing w:after="100" w:before="100" w:line="240"/>
+              <w:ind w:left="100" w:right="100" w:firstLine="0" w:firstLineChars="0"/>
+            </w:pPr>
+            <w:r>
+              <w:rPr>
+                <w:rFonts w:ascii="Helvetica" w:hAnsi="Helvetica" w:eastAsia="Helvetica" w:cs="Helvetica"/>
+                <w:i w:val="false"/>
+                <w:b w:val="false"/>
+                <w:u w:val="none"/>
+                <w:sz w:val="22"/>
+                <w:szCs w:val="22"/>
+                <w:color w:val="000000"/>
+              </w:rPr>
               <w:t xml:space="preserve">30.0 (3.56)</w:t>
-            </w:r>
-          </w:p>
-        </w:tc>
-        <w:tc>
-          <w:tcPr>
-            <w:tcBorders>
-              <w:bottom w:val="none" w:sz="0" w:space="0" w:color="000000"/>
-              <w:top w:val="none" w:sz="0" w:space="0" w:color="000000"/>
-              <w:left w:val="none" w:sz="0" w:space="0" w:color="000000"/>
-              <w:right w:val="none" w:sz="0" w:space="0" w:color="000000"/>
-            </w:tcBorders>
-            <w:shd w:val="clear" w:color="auto" w:fill="FFFFFF"/>
-            <w:tcMar>
-              <w:top w:w="0" w:type="dxa"/>
-              <w:bottom w:w="0" w:type="dxa"/>
-              <w:left w:w="0" w:type="dxa"/>
-              <w:right w:w="0" w:type="dxa"/>
-            </w:tcMar>
-            <w:vAlign w:val="center"/>
-          </w:tcPr>
-          <w:p>
-            <w:pPr>
-              <w:pStyle w:val="Normal"/>
-              <w:jc w:val="center"/>
-              <w:pBdr>
-                <w:bottom w:val="none" w:sz="0" w:space="0" w:color="000000"/>
-                <w:top w:val="none" w:sz="0" w:space="0" w:color="000000"/>
-                <w:left w:val="none" w:sz="0" w:space="0" w:color="000000"/>
-                <w:right w:val="none" w:sz="0" w:space="0" w:color="000000"/>
-              </w:pBdr>
-              <w:spacing w:after="100" w:before="100" w:line="240"/>
-              <w:ind w:left="100" w:right="100" w:firstLine="0" w:firstLineChars="0"/>
-            </w:pPr>
-            <w:r>
-              <w:rPr>
-                <w:rFonts w:ascii="Helvetica" w:hAnsi="Helvetica" w:eastAsia="Helvetica" w:cs="Helvetica"/>
-                <w:i w:val="false"/>
-                <w:b w:val="false"/>
-                <w:u w:val="none"/>
-                <w:sz w:val="22"/>
-                <w:szCs w:val="22"/>
-                <w:color w:val="000000"/>
-              </w:rPr>
-              <w:t xml:space="preserve">30.0 (3.47)</w:t>
-            </w:r>
-          </w:p>
-        </w:tc>
-        <w:tc>
-          <w:tcPr>
-            <w:tcBorders>
-              <w:bottom w:val="none" w:sz="0" w:space="0" w:color="000000"/>
-              <w:top w:val="none" w:sz="0" w:space="0" w:color="000000"/>
-              <w:left w:val="none" w:sz="0" w:space="0" w:color="000000"/>
-              <w:right w:val="none" w:sz="0" w:space="0" w:color="000000"/>
-            </w:tcBorders>
-            <w:shd w:val="clear" w:color="auto" w:fill="FFFFFF"/>
-            <w:tcMar>
-              <w:top w:w="0" w:type="dxa"/>
-              <w:bottom w:w="0" w:type="dxa"/>
-              <w:left w:w="0" w:type="dxa"/>
-              <w:right w:w="0" w:type="dxa"/>
-            </w:tcMar>
-            <w:vAlign w:val="center"/>
-          </w:tcPr>
-          <w:p>
-            <w:pPr>
-              <w:pStyle w:val="Normal"/>
-              <w:jc w:val="center"/>
-              <w:pBdr>
-                <w:bottom w:val="none" w:sz="0" w:space="0" w:color="000000"/>
-                <w:top w:val="none" w:sz="0" w:space="0" w:color="000000"/>
-                <w:left w:val="none" w:sz="0" w:space="0" w:color="000000"/>
-                <w:right w:val="none" w:sz="0" w:space="0" w:color="000000"/>
-              </w:pBdr>
-              <w:spacing w:after="100" w:before="100" w:line="240"/>
-              <w:ind w:left="100" w:right="100" w:firstLine="0" w:firstLineChars="0"/>
-            </w:pPr>
-            <w:r>
-              <w:rPr>
-                <w:rFonts w:ascii="Helvetica" w:hAnsi="Helvetica" w:eastAsia="Helvetica" w:cs="Helvetica"/>
-                <w:i w:val="false"/>
-                <w:b w:val="false"/>
-                <w:u w:val="none"/>
-                <w:sz w:val="22"/>
-                <w:szCs w:val="22"/>
-                <w:color w:val="000000"/>
-              </w:rPr>
-              <w:t xml:space="preserve">30.2 (3.48)</w:t>
             </w:r>
           </w:p>
         </w:tc>
@@ -1565,95 +1565,95 @@
                 <w:szCs w:val="22"/>
                 <w:color w:val="000000"/>
               </w:rPr>
+              <w:t xml:space="preserve">30.2 [23.8, 36.7]</w:t>
+            </w:r>
+          </w:p>
+        </w:tc>
+        <w:tc>
+          <w:tcPr>
+            <w:tcBorders>
+              <w:bottom w:val="none" w:sz="0" w:space="0" w:color="000000"/>
+              <w:top w:val="none" w:sz="0" w:space="0" w:color="000000"/>
+              <w:left w:val="none" w:sz="0" w:space="0" w:color="000000"/>
+              <w:right w:val="none" w:sz="0" w:space="0" w:color="000000"/>
+            </w:tcBorders>
+            <w:shd w:val="clear" w:color="auto" w:fill="FFFFFF"/>
+            <w:tcMar>
+              <w:top w:w="0" w:type="dxa"/>
+              <w:bottom w:w="0" w:type="dxa"/>
+              <w:left w:w="0" w:type="dxa"/>
+              <w:right w:w="0" w:type="dxa"/>
+            </w:tcMar>
+            <w:vAlign w:val="center"/>
+          </w:tcPr>
+          <w:p>
+            <w:pPr>
+              <w:pStyle w:val="Normal"/>
+              <w:jc w:val="center"/>
+              <w:pBdr>
+                <w:bottom w:val="none" w:sz="0" w:space="0" w:color="000000"/>
+                <w:top w:val="none" w:sz="0" w:space="0" w:color="000000"/>
+                <w:left w:val="none" w:sz="0" w:space="0" w:color="000000"/>
+                <w:right w:val="none" w:sz="0" w:space="0" w:color="000000"/>
+              </w:pBdr>
+              <w:spacing w:after="100" w:before="100" w:line="240"/>
+              <w:ind w:left="100" w:right="100" w:firstLine="0" w:firstLineChars="0"/>
+            </w:pPr>
+            <w:r>
+              <w:rPr>
+                <w:rFonts w:ascii="Helvetica" w:hAnsi="Helvetica" w:eastAsia="Helvetica" w:cs="Helvetica"/>
+                <w:i w:val="false"/>
+                <w:b w:val="false"/>
+                <w:u w:val="none"/>
+                <w:sz w:val="22"/>
+                <w:szCs w:val="22"/>
+                <w:color w:val="000000"/>
+              </w:rPr>
+              <w:t xml:space="preserve">30.1 [23.8, 38.3]</w:t>
+            </w:r>
+          </w:p>
+        </w:tc>
+        <w:tc>
+          <w:tcPr>
+            <w:tcBorders>
+              <w:bottom w:val="none" w:sz="0" w:space="0" w:color="000000"/>
+              <w:top w:val="none" w:sz="0" w:space="0" w:color="000000"/>
+              <w:left w:val="none" w:sz="0" w:space="0" w:color="000000"/>
+              <w:right w:val="none" w:sz="0" w:space="0" w:color="000000"/>
+            </w:tcBorders>
+            <w:shd w:val="clear" w:color="auto" w:fill="FFFFFF"/>
+            <w:tcMar>
+              <w:top w:w="0" w:type="dxa"/>
+              <w:bottom w:w="0" w:type="dxa"/>
+              <w:left w:w="0" w:type="dxa"/>
+              <w:right w:w="0" w:type="dxa"/>
+            </w:tcMar>
+            <w:vAlign w:val="center"/>
+          </w:tcPr>
+          <w:p>
+            <w:pPr>
+              <w:pStyle w:val="Normal"/>
+              <w:jc w:val="center"/>
+              <w:pBdr>
+                <w:bottom w:val="none" w:sz="0" w:space="0" w:color="000000"/>
+                <w:top w:val="none" w:sz="0" w:space="0" w:color="000000"/>
+                <w:left w:val="none" w:sz="0" w:space="0" w:color="000000"/>
+                <w:right w:val="none" w:sz="0" w:space="0" w:color="000000"/>
+              </w:pBdr>
+              <w:spacing w:after="100" w:before="100" w:line="240"/>
+              <w:ind w:left="100" w:right="100" w:firstLine="0" w:firstLineChars="0"/>
+            </w:pPr>
+            <w:r>
+              <w:rPr>
+                <w:rFonts w:ascii="Helvetica" w:hAnsi="Helvetica" w:eastAsia="Helvetica" w:cs="Helvetica"/>
+                <w:i w:val="false"/>
+                <w:b w:val="false"/>
+                <w:u w:val="none"/>
+                <w:sz w:val="22"/>
+                <w:szCs w:val="22"/>
+                <w:color w:val="000000"/>
+              </w:rPr>
               <w:t xml:space="preserve">30.0 [23.0, 37.8]</w:t>
-            </w:r>
-          </w:p>
-        </w:tc>
-        <w:tc>
-          <w:tcPr>
-            <w:tcBorders>
-              <w:bottom w:val="none" w:sz="0" w:space="0" w:color="000000"/>
-              <w:top w:val="none" w:sz="0" w:space="0" w:color="000000"/>
-              <w:left w:val="none" w:sz="0" w:space="0" w:color="000000"/>
-              <w:right w:val="none" w:sz="0" w:space="0" w:color="000000"/>
-            </w:tcBorders>
-            <w:shd w:val="clear" w:color="auto" w:fill="FFFFFF"/>
-            <w:tcMar>
-              <w:top w:w="0" w:type="dxa"/>
-              <w:bottom w:w="0" w:type="dxa"/>
-              <w:left w:w="0" w:type="dxa"/>
-              <w:right w:w="0" w:type="dxa"/>
-            </w:tcMar>
-            <w:vAlign w:val="center"/>
-          </w:tcPr>
-          <w:p>
-            <w:pPr>
-              <w:pStyle w:val="Normal"/>
-              <w:jc w:val="center"/>
-              <w:pBdr>
-                <w:bottom w:val="none" w:sz="0" w:space="0" w:color="000000"/>
-                <w:top w:val="none" w:sz="0" w:space="0" w:color="000000"/>
-                <w:left w:val="none" w:sz="0" w:space="0" w:color="000000"/>
-                <w:right w:val="none" w:sz="0" w:space="0" w:color="000000"/>
-              </w:pBdr>
-              <w:spacing w:after="100" w:before="100" w:line="240"/>
-              <w:ind w:left="100" w:right="100" w:firstLine="0" w:firstLineChars="0"/>
-            </w:pPr>
-            <w:r>
-              <w:rPr>
-                <w:rFonts w:ascii="Helvetica" w:hAnsi="Helvetica" w:eastAsia="Helvetica" w:cs="Helvetica"/>
-                <w:i w:val="false"/>
-                <w:b w:val="false"/>
-                <w:u w:val="none"/>
-                <w:sz w:val="22"/>
-                <w:szCs w:val="22"/>
-                <w:color w:val="000000"/>
-              </w:rPr>
-              <w:t xml:space="preserve">30.2 [23.8, 36.7]</w:t>
-            </w:r>
-          </w:p>
-        </w:tc>
-        <w:tc>
-          <w:tcPr>
-            <w:tcBorders>
-              <w:bottom w:val="none" w:sz="0" w:space="0" w:color="000000"/>
-              <w:top w:val="none" w:sz="0" w:space="0" w:color="000000"/>
-              <w:left w:val="none" w:sz="0" w:space="0" w:color="000000"/>
-              <w:right w:val="none" w:sz="0" w:space="0" w:color="000000"/>
-            </w:tcBorders>
-            <w:shd w:val="clear" w:color="auto" w:fill="FFFFFF"/>
-            <w:tcMar>
-              <w:top w:w="0" w:type="dxa"/>
-              <w:bottom w:w="0" w:type="dxa"/>
-              <w:left w:w="0" w:type="dxa"/>
-              <w:right w:w="0" w:type="dxa"/>
-            </w:tcMar>
-            <w:vAlign w:val="center"/>
-          </w:tcPr>
-          <w:p>
-            <w:pPr>
-              <w:pStyle w:val="Normal"/>
-              <w:jc w:val="center"/>
-              <w:pBdr>
-                <w:bottom w:val="none" w:sz="0" w:space="0" w:color="000000"/>
-                <w:top w:val="none" w:sz="0" w:space="0" w:color="000000"/>
-                <w:left w:val="none" w:sz="0" w:space="0" w:color="000000"/>
-                <w:right w:val="none" w:sz="0" w:space="0" w:color="000000"/>
-              </w:pBdr>
-              <w:spacing w:after="100" w:before="100" w:line="240"/>
-              <w:ind w:left="100" w:right="100" w:firstLine="0" w:firstLineChars="0"/>
-            </w:pPr>
-            <w:r>
-              <w:rPr>
-                <w:rFonts w:ascii="Helvetica" w:hAnsi="Helvetica" w:eastAsia="Helvetica" w:cs="Helvetica"/>
-                <w:i w:val="false"/>
-                <w:b w:val="false"/>
-                <w:u w:val="none"/>
-                <w:sz w:val="22"/>
-                <w:szCs w:val="22"/>
-                <w:color w:val="000000"/>
-              </w:rPr>
-              <w:t xml:space="preserve">30.1 [23.8, 38.3]</w:t>
             </w:r>
           </w:p>
         </w:tc>
@@ -2017,95 +2017,95 @@
                 <w:szCs w:val="22"/>
                 <w:color w:val="000000"/>
               </w:rPr>
+              <w:t xml:space="preserve">23.8 (6.05)</w:t>
+            </w:r>
+          </w:p>
+        </w:tc>
+        <w:tc>
+          <w:tcPr>
+            <w:tcBorders>
+              <w:bottom w:val="none" w:sz="0" w:space="0" w:color="000000"/>
+              <w:top w:val="none" w:sz="0" w:space="0" w:color="000000"/>
+              <w:left w:val="none" w:sz="0" w:space="0" w:color="000000"/>
+              <w:right w:val="none" w:sz="0" w:space="0" w:color="000000"/>
+            </w:tcBorders>
+            <w:shd w:val="clear" w:color="auto" w:fill="FFFFFF"/>
+            <w:tcMar>
+              <w:top w:w="0" w:type="dxa"/>
+              <w:bottom w:w="0" w:type="dxa"/>
+              <w:left w:w="0" w:type="dxa"/>
+              <w:right w:w="0" w:type="dxa"/>
+            </w:tcMar>
+            <w:vAlign w:val="center"/>
+          </w:tcPr>
+          <w:p>
+            <w:pPr>
+              <w:pStyle w:val="Normal"/>
+              <w:jc w:val="center"/>
+              <w:pBdr>
+                <w:bottom w:val="none" w:sz="0" w:space="0" w:color="000000"/>
+                <w:top w:val="none" w:sz="0" w:space="0" w:color="000000"/>
+                <w:left w:val="none" w:sz="0" w:space="0" w:color="000000"/>
+                <w:right w:val="none" w:sz="0" w:space="0" w:color="000000"/>
+              </w:pBdr>
+              <w:spacing w:after="100" w:before="100" w:line="240"/>
+              <w:ind w:left="100" w:right="100" w:firstLine="0" w:firstLineChars="0"/>
+            </w:pPr>
+            <w:r>
+              <w:rPr>
+                <w:rFonts w:ascii="Helvetica" w:hAnsi="Helvetica" w:eastAsia="Helvetica" w:cs="Helvetica"/>
+                <w:i w:val="false"/>
+                <w:b w:val="false"/>
+                <w:u w:val="none"/>
+                <w:sz w:val="22"/>
+                <w:szCs w:val="22"/>
+                <w:color w:val="000000"/>
+              </w:rPr>
+              <w:t xml:space="preserve">24.9 (4.08)</w:t>
+            </w:r>
+          </w:p>
+        </w:tc>
+        <w:tc>
+          <w:tcPr>
+            <w:tcBorders>
+              <w:bottom w:val="none" w:sz="0" w:space="0" w:color="000000"/>
+              <w:top w:val="none" w:sz="0" w:space="0" w:color="000000"/>
+              <w:left w:val="none" w:sz="0" w:space="0" w:color="000000"/>
+              <w:right w:val="none" w:sz="0" w:space="0" w:color="000000"/>
+            </w:tcBorders>
+            <w:shd w:val="clear" w:color="auto" w:fill="FFFFFF"/>
+            <w:tcMar>
+              <w:top w:w="0" w:type="dxa"/>
+              <w:bottom w:w="0" w:type="dxa"/>
+              <w:left w:w="0" w:type="dxa"/>
+              <w:right w:w="0" w:type="dxa"/>
+            </w:tcMar>
+            <w:vAlign w:val="center"/>
+          </w:tcPr>
+          <w:p>
+            <w:pPr>
+              <w:pStyle w:val="Normal"/>
+              <w:jc w:val="center"/>
+              <w:pBdr>
+                <w:bottom w:val="none" w:sz="0" w:space="0" w:color="000000"/>
+                <w:top w:val="none" w:sz="0" w:space="0" w:color="000000"/>
+                <w:left w:val="none" w:sz="0" w:space="0" w:color="000000"/>
+                <w:right w:val="none" w:sz="0" w:space="0" w:color="000000"/>
+              </w:pBdr>
+              <w:spacing w:after="100" w:before="100" w:line="240"/>
+              <w:ind w:left="100" w:right="100" w:firstLine="0" w:firstLineChars="0"/>
+            </w:pPr>
+            <w:r>
+              <w:rPr>
+                <w:rFonts w:ascii="Helvetica" w:hAnsi="Helvetica" w:eastAsia="Helvetica" w:cs="Helvetica"/>
+                <w:i w:val="false"/>
+                <w:b w:val="false"/>
+                <w:u w:val="none"/>
+                <w:sz w:val="22"/>
+                <w:szCs w:val="22"/>
+                <w:color w:val="000000"/>
+              </w:rPr>
               <w:t xml:space="preserve">25.5 (3.08)</w:t>
-            </w:r>
-          </w:p>
-        </w:tc>
-        <w:tc>
-          <w:tcPr>
-            <w:tcBorders>
-              <w:bottom w:val="none" w:sz="0" w:space="0" w:color="000000"/>
-              <w:top w:val="none" w:sz="0" w:space="0" w:color="000000"/>
-              <w:left w:val="none" w:sz="0" w:space="0" w:color="000000"/>
-              <w:right w:val="none" w:sz="0" w:space="0" w:color="000000"/>
-            </w:tcBorders>
-            <w:shd w:val="clear" w:color="auto" w:fill="FFFFFF"/>
-            <w:tcMar>
-              <w:top w:w="0" w:type="dxa"/>
-              <w:bottom w:w="0" w:type="dxa"/>
-              <w:left w:w="0" w:type="dxa"/>
-              <w:right w:w="0" w:type="dxa"/>
-            </w:tcMar>
-            <w:vAlign w:val="center"/>
-          </w:tcPr>
-          <w:p>
-            <w:pPr>
-              <w:pStyle w:val="Normal"/>
-              <w:jc w:val="center"/>
-              <w:pBdr>
-                <w:bottom w:val="none" w:sz="0" w:space="0" w:color="000000"/>
-                <w:top w:val="none" w:sz="0" w:space="0" w:color="000000"/>
-                <w:left w:val="none" w:sz="0" w:space="0" w:color="000000"/>
-                <w:right w:val="none" w:sz="0" w:space="0" w:color="000000"/>
-              </w:pBdr>
-              <w:spacing w:after="100" w:before="100" w:line="240"/>
-              <w:ind w:left="100" w:right="100" w:firstLine="0" w:firstLineChars="0"/>
-            </w:pPr>
-            <w:r>
-              <w:rPr>
-                <w:rFonts w:ascii="Helvetica" w:hAnsi="Helvetica" w:eastAsia="Helvetica" w:cs="Helvetica"/>
-                <w:i w:val="false"/>
-                <w:b w:val="false"/>
-                <w:u w:val="none"/>
-                <w:sz w:val="22"/>
-                <w:szCs w:val="22"/>
-                <w:color w:val="000000"/>
-              </w:rPr>
-              <w:t xml:space="preserve">23.8 (6.05)</w:t>
-            </w:r>
-          </w:p>
-        </w:tc>
-        <w:tc>
-          <w:tcPr>
-            <w:tcBorders>
-              <w:bottom w:val="none" w:sz="0" w:space="0" w:color="000000"/>
-              <w:top w:val="none" w:sz="0" w:space="0" w:color="000000"/>
-              <w:left w:val="none" w:sz="0" w:space="0" w:color="000000"/>
-              <w:right w:val="none" w:sz="0" w:space="0" w:color="000000"/>
-            </w:tcBorders>
-            <w:shd w:val="clear" w:color="auto" w:fill="FFFFFF"/>
-            <w:tcMar>
-              <w:top w:w="0" w:type="dxa"/>
-              <w:bottom w:w="0" w:type="dxa"/>
-              <w:left w:w="0" w:type="dxa"/>
-              <w:right w:w="0" w:type="dxa"/>
-            </w:tcMar>
-            <w:vAlign w:val="center"/>
-          </w:tcPr>
-          <w:p>
-            <w:pPr>
-              <w:pStyle w:val="Normal"/>
-              <w:jc w:val="center"/>
-              <w:pBdr>
-                <w:bottom w:val="none" w:sz="0" w:space="0" w:color="000000"/>
-                <w:top w:val="none" w:sz="0" w:space="0" w:color="000000"/>
-                <w:left w:val="none" w:sz="0" w:space="0" w:color="000000"/>
-                <w:right w:val="none" w:sz="0" w:space="0" w:color="000000"/>
-              </w:pBdr>
-              <w:spacing w:after="100" w:before="100" w:line="240"/>
-              <w:ind w:left="100" w:right="100" w:firstLine="0" w:firstLineChars="0"/>
-            </w:pPr>
-            <w:r>
-              <w:rPr>
-                <w:rFonts w:ascii="Helvetica" w:hAnsi="Helvetica" w:eastAsia="Helvetica" w:cs="Helvetica"/>
-                <w:i w:val="false"/>
-                <w:b w:val="false"/>
-                <w:u w:val="none"/>
-                <w:sz w:val="22"/>
-                <w:szCs w:val="22"/>
-                <w:color w:val="000000"/>
-              </w:rPr>
-              <w:t xml:space="preserve">24.9 (4.08)</w:t>
             </w:r>
           </w:p>
         </w:tc>
@@ -2243,95 +2243,95 @@
                 <w:szCs w:val="22"/>
                 <w:color w:val="000000"/>
               </w:rPr>
+              <w:t xml:space="preserve">24.7 [2.40, 32.1]</w:t>
+            </w:r>
+          </w:p>
+        </w:tc>
+        <w:tc>
+          <w:tcPr>
+            <w:tcBorders>
+              <w:bottom w:val="none" w:sz="0" w:space="0" w:color="000000"/>
+              <w:top w:val="none" w:sz="0" w:space="0" w:color="000000"/>
+              <w:left w:val="none" w:sz="0" w:space="0" w:color="000000"/>
+              <w:right w:val="none" w:sz="0" w:space="0" w:color="000000"/>
+            </w:tcBorders>
+            <w:shd w:val="clear" w:color="auto" w:fill="FFFFFF"/>
+            <w:tcMar>
+              <w:top w:w="0" w:type="dxa"/>
+              <w:bottom w:w="0" w:type="dxa"/>
+              <w:left w:w="0" w:type="dxa"/>
+              <w:right w:w="0" w:type="dxa"/>
+            </w:tcMar>
+            <w:vAlign w:val="center"/>
+          </w:tcPr>
+          <w:p>
+            <w:pPr>
+              <w:pStyle w:val="Normal"/>
+              <w:jc w:val="center"/>
+              <w:pBdr>
+                <w:bottom w:val="none" w:sz="0" w:space="0" w:color="000000"/>
+                <w:top w:val="none" w:sz="0" w:space="0" w:color="000000"/>
+                <w:left w:val="none" w:sz="0" w:space="0" w:color="000000"/>
+                <w:right w:val="none" w:sz="0" w:space="0" w:color="000000"/>
+              </w:pBdr>
+              <w:spacing w:after="100" w:before="100" w:line="240"/>
+              <w:ind w:left="100" w:right="100" w:firstLine="0" w:firstLineChars="0"/>
+            </w:pPr>
+            <w:r>
+              <w:rPr>
+                <w:rFonts w:ascii="Helvetica" w:hAnsi="Helvetica" w:eastAsia="Helvetica" w:cs="Helvetica"/>
+                <w:i w:val="false"/>
+                <w:b w:val="false"/>
+                <w:u w:val="none"/>
+                <w:sz w:val="22"/>
+                <w:szCs w:val="22"/>
+                <w:color w:val="000000"/>
+              </w:rPr>
+              <w:t xml:space="preserve">25.3 [15.0, 31.9]</w:t>
+            </w:r>
+          </w:p>
+        </w:tc>
+        <w:tc>
+          <w:tcPr>
+            <w:tcBorders>
+              <w:bottom w:val="none" w:sz="0" w:space="0" w:color="000000"/>
+              <w:top w:val="none" w:sz="0" w:space="0" w:color="000000"/>
+              <w:left w:val="none" w:sz="0" w:space="0" w:color="000000"/>
+              <w:right w:val="none" w:sz="0" w:space="0" w:color="000000"/>
+            </w:tcBorders>
+            <w:shd w:val="clear" w:color="auto" w:fill="FFFFFF"/>
+            <w:tcMar>
+              <w:top w:w="0" w:type="dxa"/>
+              <w:bottom w:w="0" w:type="dxa"/>
+              <w:left w:w="0" w:type="dxa"/>
+              <w:right w:w="0" w:type="dxa"/>
+            </w:tcMar>
+            <w:vAlign w:val="center"/>
+          </w:tcPr>
+          <w:p>
+            <w:pPr>
+              <w:pStyle w:val="Normal"/>
+              <w:jc w:val="center"/>
+              <w:pBdr>
+                <w:bottom w:val="none" w:sz="0" w:space="0" w:color="000000"/>
+                <w:top w:val="none" w:sz="0" w:space="0" w:color="000000"/>
+                <w:left w:val="none" w:sz="0" w:space="0" w:color="000000"/>
+                <w:right w:val="none" w:sz="0" w:space="0" w:color="000000"/>
+              </w:pBdr>
+              <w:spacing w:after="100" w:before="100" w:line="240"/>
+              <w:ind w:left="100" w:right="100" w:firstLine="0" w:firstLineChars="0"/>
+            </w:pPr>
+            <w:r>
+              <w:rPr>
+                <w:rFonts w:ascii="Helvetica" w:hAnsi="Helvetica" w:eastAsia="Helvetica" w:cs="Helvetica"/>
+                <w:i w:val="false"/>
+                <w:b w:val="false"/>
+                <w:u w:val="none"/>
+                <w:sz w:val="22"/>
+                <w:szCs w:val="22"/>
+                <w:color w:val="000000"/>
+              </w:rPr>
               <w:t xml:space="preserve">26.3 [19.1, 30.5]</w:t>
-            </w:r>
-          </w:p>
-        </w:tc>
-        <w:tc>
-          <w:tcPr>
-            <w:tcBorders>
-              <w:bottom w:val="none" w:sz="0" w:space="0" w:color="000000"/>
-              <w:top w:val="none" w:sz="0" w:space="0" w:color="000000"/>
-              <w:left w:val="none" w:sz="0" w:space="0" w:color="000000"/>
-              <w:right w:val="none" w:sz="0" w:space="0" w:color="000000"/>
-            </w:tcBorders>
-            <w:shd w:val="clear" w:color="auto" w:fill="FFFFFF"/>
-            <w:tcMar>
-              <w:top w:w="0" w:type="dxa"/>
-              <w:bottom w:w="0" w:type="dxa"/>
-              <w:left w:w="0" w:type="dxa"/>
-              <w:right w:w="0" w:type="dxa"/>
-            </w:tcMar>
-            <w:vAlign w:val="center"/>
-          </w:tcPr>
-          <w:p>
-            <w:pPr>
-              <w:pStyle w:val="Normal"/>
-              <w:jc w:val="center"/>
-              <w:pBdr>
-                <w:bottom w:val="none" w:sz="0" w:space="0" w:color="000000"/>
-                <w:top w:val="none" w:sz="0" w:space="0" w:color="000000"/>
-                <w:left w:val="none" w:sz="0" w:space="0" w:color="000000"/>
-                <w:right w:val="none" w:sz="0" w:space="0" w:color="000000"/>
-              </w:pBdr>
-              <w:spacing w:after="100" w:before="100" w:line="240"/>
-              <w:ind w:left="100" w:right="100" w:firstLine="0" w:firstLineChars="0"/>
-            </w:pPr>
-            <w:r>
-              <w:rPr>
-                <w:rFonts w:ascii="Helvetica" w:hAnsi="Helvetica" w:eastAsia="Helvetica" w:cs="Helvetica"/>
-                <w:i w:val="false"/>
-                <w:b w:val="false"/>
-                <w:u w:val="none"/>
-                <w:sz w:val="22"/>
-                <w:szCs w:val="22"/>
-                <w:color w:val="000000"/>
-              </w:rPr>
-              <w:t xml:space="preserve">24.7 [2.40, 32.1]</w:t>
-            </w:r>
-          </w:p>
-        </w:tc>
-        <w:tc>
-          <w:tcPr>
-            <w:tcBorders>
-              <w:bottom w:val="none" w:sz="0" w:space="0" w:color="000000"/>
-              <w:top w:val="none" w:sz="0" w:space="0" w:color="000000"/>
-              <w:left w:val="none" w:sz="0" w:space="0" w:color="000000"/>
-              <w:right w:val="none" w:sz="0" w:space="0" w:color="000000"/>
-            </w:tcBorders>
-            <w:shd w:val="clear" w:color="auto" w:fill="FFFFFF"/>
-            <w:tcMar>
-              <w:top w:w="0" w:type="dxa"/>
-              <w:bottom w:w="0" w:type="dxa"/>
-              <w:left w:w="0" w:type="dxa"/>
-              <w:right w:w="0" w:type="dxa"/>
-            </w:tcMar>
-            <w:vAlign w:val="center"/>
-          </w:tcPr>
-          <w:p>
-            <w:pPr>
-              <w:pStyle w:val="Normal"/>
-              <w:jc w:val="center"/>
-              <w:pBdr>
-                <w:bottom w:val="none" w:sz="0" w:space="0" w:color="000000"/>
-                <w:top w:val="none" w:sz="0" w:space="0" w:color="000000"/>
-                <w:left w:val="none" w:sz="0" w:space="0" w:color="000000"/>
-                <w:right w:val="none" w:sz="0" w:space="0" w:color="000000"/>
-              </w:pBdr>
-              <w:spacing w:after="100" w:before="100" w:line="240"/>
-              <w:ind w:left="100" w:right="100" w:firstLine="0" w:firstLineChars="0"/>
-            </w:pPr>
-            <w:r>
-              <w:rPr>
-                <w:rFonts w:ascii="Helvetica" w:hAnsi="Helvetica" w:eastAsia="Helvetica" w:cs="Helvetica"/>
-                <w:i w:val="false"/>
-                <w:b w:val="false"/>
-                <w:u w:val="none"/>
-                <w:sz w:val="22"/>
-                <w:szCs w:val="22"/>
-                <w:color w:val="000000"/>
-              </w:rPr>
-              <w:t xml:space="preserve">25.3 [15.0, 31.9]</w:t>
             </w:r>
           </w:p>
         </w:tc>
@@ -2695,95 +2695,95 @@
                 <w:szCs w:val="22"/>
                 <w:color w:val="000000"/>
               </w:rPr>
+              <w:t xml:space="preserve">13.5 (5.75)</w:t>
+            </w:r>
+          </w:p>
+        </w:tc>
+        <w:tc>
+          <w:tcPr>
+            <w:tcBorders>
+              <w:bottom w:val="none" w:sz="0" w:space="0" w:color="000000"/>
+              <w:top w:val="none" w:sz="0" w:space="0" w:color="000000"/>
+              <w:left w:val="none" w:sz="0" w:space="0" w:color="000000"/>
+              <w:right w:val="none" w:sz="0" w:space="0" w:color="000000"/>
+            </w:tcBorders>
+            <w:shd w:val="clear" w:color="auto" w:fill="FFFFFF"/>
+            <w:tcMar>
+              <w:top w:w="0" w:type="dxa"/>
+              <w:bottom w:w="0" w:type="dxa"/>
+              <w:left w:w="0" w:type="dxa"/>
+              <w:right w:w="0" w:type="dxa"/>
+            </w:tcMar>
+            <w:vAlign w:val="center"/>
+          </w:tcPr>
+          <w:p>
+            <w:pPr>
+              <w:pStyle w:val="Normal"/>
+              <w:jc w:val="center"/>
+              <w:pBdr>
+                <w:bottom w:val="none" w:sz="0" w:space="0" w:color="000000"/>
+                <w:top w:val="none" w:sz="0" w:space="0" w:color="000000"/>
+                <w:left w:val="none" w:sz="0" w:space="0" w:color="000000"/>
+                <w:right w:val="none" w:sz="0" w:space="0" w:color="000000"/>
+              </w:pBdr>
+              <w:spacing w:after="100" w:before="100" w:line="240"/>
+              <w:ind w:left="100" w:right="100" w:firstLine="0" w:firstLineChars="0"/>
+            </w:pPr>
+            <w:r>
+              <w:rPr>
+                <w:rFonts w:ascii="Helvetica" w:hAnsi="Helvetica" w:eastAsia="Helvetica" w:cs="Helvetica"/>
+                <w:i w:val="false"/>
+                <w:b w:val="false"/>
+                <w:u w:val="none"/>
+                <w:sz w:val="22"/>
+                <w:szCs w:val="22"/>
+                <w:color w:val="000000"/>
+              </w:rPr>
+              <w:t xml:space="preserve">12.3 (6.21)</w:t>
+            </w:r>
+          </w:p>
+        </w:tc>
+        <w:tc>
+          <w:tcPr>
+            <w:tcBorders>
+              <w:bottom w:val="none" w:sz="0" w:space="0" w:color="000000"/>
+              <w:top w:val="none" w:sz="0" w:space="0" w:color="000000"/>
+              <w:left w:val="none" w:sz="0" w:space="0" w:color="000000"/>
+              <w:right w:val="none" w:sz="0" w:space="0" w:color="000000"/>
+            </w:tcBorders>
+            <w:shd w:val="clear" w:color="auto" w:fill="FFFFFF"/>
+            <w:tcMar>
+              <w:top w:w="0" w:type="dxa"/>
+              <w:bottom w:w="0" w:type="dxa"/>
+              <w:left w:w="0" w:type="dxa"/>
+              <w:right w:w="0" w:type="dxa"/>
+            </w:tcMar>
+            <w:vAlign w:val="center"/>
+          </w:tcPr>
+          <w:p>
+            <w:pPr>
+              <w:pStyle w:val="Normal"/>
+              <w:jc w:val="center"/>
+              <w:pBdr>
+                <w:bottom w:val="none" w:sz="0" w:space="0" w:color="000000"/>
+                <w:top w:val="none" w:sz="0" w:space="0" w:color="000000"/>
+                <w:left w:val="none" w:sz="0" w:space="0" w:color="000000"/>
+                <w:right w:val="none" w:sz="0" w:space="0" w:color="000000"/>
+              </w:pBdr>
+              <w:spacing w:after="100" w:before="100" w:line="240"/>
+              <w:ind w:left="100" w:right="100" w:firstLine="0" w:firstLineChars="0"/>
+            </w:pPr>
+            <w:r>
+              <w:rPr>
+                <w:rFonts w:ascii="Helvetica" w:hAnsi="Helvetica" w:eastAsia="Helvetica" w:cs="Helvetica"/>
+                <w:i w:val="false"/>
+                <w:b w:val="false"/>
+                <w:u w:val="none"/>
+                <w:sz w:val="22"/>
+                <w:szCs w:val="22"/>
+                <w:color w:val="000000"/>
+              </w:rPr>
               <w:t xml:space="preserve">12.8 (4.77)</w:t>
-            </w:r>
-          </w:p>
-        </w:tc>
-        <w:tc>
-          <w:tcPr>
-            <w:tcBorders>
-              <w:bottom w:val="none" w:sz="0" w:space="0" w:color="000000"/>
-              <w:top w:val="none" w:sz="0" w:space="0" w:color="000000"/>
-              <w:left w:val="none" w:sz="0" w:space="0" w:color="000000"/>
-              <w:right w:val="none" w:sz="0" w:space="0" w:color="000000"/>
-            </w:tcBorders>
-            <w:shd w:val="clear" w:color="auto" w:fill="FFFFFF"/>
-            <w:tcMar>
-              <w:top w:w="0" w:type="dxa"/>
-              <w:bottom w:w="0" w:type="dxa"/>
-              <w:left w:w="0" w:type="dxa"/>
-              <w:right w:w="0" w:type="dxa"/>
-            </w:tcMar>
-            <w:vAlign w:val="center"/>
-          </w:tcPr>
-          <w:p>
-            <w:pPr>
-              <w:pStyle w:val="Normal"/>
-              <w:jc w:val="center"/>
-              <w:pBdr>
-                <w:bottom w:val="none" w:sz="0" w:space="0" w:color="000000"/>
-                <w:top w:val="none" w:sz="0" w:space="0" w:color="000000"/>
-                <w:left w:val="none" w:sz="0" w:space="0" w:color="000000"/>
-                <w:right w:val="none" w:sz="0" w:space="0" w:color="000000"/>
-              </w:pBdr>
-              <w:spacing w:after="100" w:before="100" w:line="240"/>
-              <w:ind w:left="100" w:right="100" w:firstLine="0" w:firstLineChars="0"/>
-            </w:pPr>
-            <w:r>
-              <w:rPr>
-                <w:rFonts w:ascii="Helvetica" w:hAnsi="Helvetica" w:eastAsia="Helvetica" w:cs="Helvetica"/>
-                <w:i w:val="false"/>
-                <w:b w:val="false"/>
-                <w:u w:val="none"/>
-                <w:sz w:val="22"/>
-                <w:szCs w:val="22"/>
-                <w:color w:val="000000"/>
-              </w:rPr>
-              <w:t xml:space="preserve">13.5 (5.75)</w:t>
-            </w:r>
-          </w:p>
-        </w:tc>
-        <w:tc>
-          <w:tcPr>
-            <w:tcBorders>
-              <w:bottom w:val="none" w:sz="0" w:space="0" w:color="000000"/>
-              <w:top w:val="none" w:sz="0" w:space="0" w:color="000000"/>
-              <w:left w:val="none" w:sz="0" w:space="0" w:color="000000"/>
-              <w:right w:val="none" w:sz="0" w:space="0" w:color="000000"/>
-            </w:tcBorders>
-            <w:shd w:val="clear" w:color="auto" w:fill="FFFFFF"/>
-            <w:tcMar>
-              <w:top w:w="0" w:type="dxa"/>
-              <w:bottom w:w="0" w:type="dxa"/>
-              <w:left w:w="0" w:type="dxa"/>
-              <w:right w:w="0" w:type="dxa"/>
-            </w:tcMar>
-            <w:vAlign w:val="center"/>
-          </w:tcPr>
-          <w:p>
-            <w:pPr>
-              <w:pStyle w:val="Normal"/>
-              <w:jc w:val="center"/>
-              <w:pBdr>
-                <w:bottom w:val="none" w:sz="0" w:space="0" w:color="000000"/>
-                <w:top w:val="none" w:sz="0" w:space="0" w:color="000000"/>
-                <w:left w:val="none" w:sz="0" w:space="0" w:color="000000"/>
-                <w:right w:val="none" w:sz="0" w:space="0" w:color="000000"/>
-              </w:pBdr>
-              <w:spacing w:after="100" w:before="100" w:line="240"/>
-              <w:ind w:left="100" w:right="100" w:firstLine="0" w:firstLineChars="0"/>
-            </w:pPr>
-            <w:r>
-              <w:rPr>
-                <w:rFonts w:ascii="Helvetica" w:hAnsi="Helvetica" w:eastAsia="Helvetica" w:cs="Helvetica"/>
-                <w:i w:val="false"/>
-                <w:b w:val="false"/>
-                <w:u w:val="none"/>
-                <w:sz w:val="22"/>
-                <w:szCs w:val="22"/>
-                <w:color w:val="000000"/>
-              </w:rPr>
-              <w:t xml:space="preserve">12.3 (6.21)</w:t>
             </w:r>
           </w:p>
         </w:tc>
@@ -2921,95 +2921,95 @@
                 <w:szCs w:val="22"/>
                 <w:color w:val="000000"/>
               </w:rPr>
+              <w:t xml:space="preserve">14.0 [0.445, 30.1]</w:t>
+            </w:r>
+          </w:p>
+        </w:tc>
+        <w:tc>
+          <w:tcPr>
+            <w:tcBorders>
+              <w:bottom w:val="none" w:sz="0" w:space="0" w:color="000000"/>
+              <w:top w:val="none" w:sz="0" w:space="0" w:color="000000"/>
+              <w:left w:val="none" w:sz="0" w:space="0" w:color="000000"/>
+              <w:right w:val="none" w:sz="0" w:space="0" w:color="000000"/>
+            </w:tcBorders>
+            <w:shd w:val="clear" w:color="auto" w:fill="FFFFFF"/>
+            <w:tcMar>
+              <w:top w:w="0" w:type="dxa"/>
+              <w:bottom w:w="0" w:type="dxa"/>
+              <w:left w:w="0" w:type="dxa"/>
+              <w:right w:w="0" w:type="dxa"/>
+            </w:tcMar>
+            <w:vAlign w:val="center"/>
+          </w:tcPr>
+          <w:p>
+            <w:pPr>
+              <w:pStyle w:val="Normal"/>
+              <w:jc w:val="center"/>
+              <w:pBdr>
+                <w:bottom w:val="none" w:sz="0" w:space="0" w:color="000000"/>
+                <w:top w:val="none" w:sz="0" w:space="0" w:color="000000"/>
+                <w:left w:val="none" w:sz="0" w:space="0" w:color="000000"/>
+                <w:right w:val="none" w:sz="0" w:space="0" w:color="000000"/>
+              </w:pBdr>
+              <w:spacing w:after="100" w:before="100" w:line="240"/>
+              <w:ind w:left="100" w:right="100" w:firstLine="0" w:firstLineChars="0"/>
+            </w:pPr>
+            <w:r>
+              <w:rPr>
+                <w:rFonts w:ascii="Helvetica" w:hAnsi="Helvetica" w:eastAsia="Helvetica" w:cs="Helvetica"/>
+                <w:i w:val="false"/>
+                <w:b w:val="false"/>
+                <w:u w:val="none"/>
+                <w:sz w:val="22"/>
+                <w:szCs w:val="22"/>
+                <w:color w:val="000000"/>
+              </w:rPr>
+              <w:t xml:space="preserve">13.5 [0.576, 23.0]</w:t>
+            </w:r>
+          </w:p>
+        </w:tc>
+        <w:tc>
+          <w:tcPr>
+            <w:tcBorders>
+              <w:bottom w:val="none" w:sz="0" w:space="0" w:color="000000"/>
+              <w:top w:val="none" w:sz="0" w:space="0" w:color="000000"/>
+              <w:left w:val="none" w:sz="0" w:space="0" w:color="000000"/>
+              <w:right w:val="none" w:sz="0" w:space="0" w:color="000000"/>
+            </w:tcBorders>
+            <w:shd w:val="clear" w:color="auto" w:fill="FFFFFF"/>
+            <w:tcMar>
+              <w:top w:w="0" w:type="dxa"/>
+              <w:bottom w:w="0" w:type="dxa"/>
+              <w:left w:w="0" w:type="dxa"/>
+              <w:right w:w="0" w:type="dxa"/>
+            </w:tcMar>
+            <w:vAlign w:val="center"/>
+          </w:tcPr>
+          <w:p>
+            <w:pPr>
+              <w:pStyle w:val="Normal"/>
+              <w:jc w:val="center"/>
+              <w:pBdr>
+                <w:bottom w:val="none" w:sz="0" w:space="0" w:color="000000"/>
+                <w:top w:val="none" w:sz="0" w:space="0" w:color="000000"/>
+                <w:left w:val="none" w:sz="0" w:space="0" w:color="000000"/>
+                <w:right w:val="none" w:sz="0" w:space="0" w:color="000000"/>
+              </w:pBdr>
+              <w:spacing w:after="100" w:before="100" w:line="240"/>
+              <w:ind w:left="100" w:right="100" w:firstLine="0" w:firstLineChars="0"/>
+            </w:pPr>
+            <w:r>
+              <w:rPr>
+                <w:rFonts w:ascii="Helvetica" w:hAnsi="Helvetica" w:eastAsia="Helvetica" w:cs="Helvetica"/>
+                <w:i w:val="false"/>
+                <w:b w:val="false"/>
+                <w:u w:val="none"/>
+                <w:sz w:val="22"/>
+                <w:szCs w:val="22"/>
+                <w:color w:val="000000"/>
+              </w:rPr>
               <w:t xml:space="preserve">13.8 [1.14, 18.7]</w:t>
-            </w:r>
-          </w:p>
-        </w:tc>
-        <w:tc>
-          <w:tcPr>
-            <w:tcBorders>
-              <w:bottom w:val="none" w:sz="0" w:space="0" w:color="000000"/>
-              <w:top w:val="none" w:sz="0" w:space="0" w:color="000000"/>
-              <w:left w:val="none" w:sz="0" w:space="0" w:color="000000"/>
-              <w:right w:val="none" w:sz="0" w:space="0" w:color="000000"/>
-            </w:tcBorders>
-            <w:shd w:val="clear" w:color="auto" w:fill="FFFFFF"/>
-            <w:tcMar>
-              <w:top w:w="0" w:type="dxa"/>
-              <w:bottom w:w="0" w:type="dxa"/>
-              <w:left w:w="0" w:type="dxa"/>
-              <w:right w:w="0" w:type="dxa"/>
-            </w:tcMar>
-            <w:vAlign w:val="center"/>
-          </w:tcPr>
-          <w:p>
-            <w:pPr>
-              <w:pStyle w:val="Normal"/>
-              <w:jc w:val="center"/>
-              <w:pBdr>
-                <w:bottom w:val="none" w:sz="0" w:space="0" w:color="000000"/>
-                <w:top w:val="none" w:sz="0" w:space="0" w:color="000000"/>
-                <w:left w:val="none" w:sz="0" w:space="0" w:color="000000"/>
-                <w:right w:val="none" w:sz="0" w:space="0" w:color="000000"/>
-              </w:pBdr>
-              <w:spacing w:after="100" w:before="100" w:line="240"/>
-              <w:ind w:left="100" w:right="100" w:firstLine="0" w:firstLineChars="0"/>
-            </w:pPr>
-            <w:r>
-              <w:rPr>
-                <w:rFonts w:ascii="Helvetica" w:hAnsi="Helvetica" w:eastAsia="Helvetica" w:cs="Helvetica"/>
-                <w:i w:val="false"/>
-                <w:b w:val="false"/>
-                <w:u w:val="none"/>
-                <w:sz w:val="22"/>
-                <w:szCs w:val="22"/>
-                <w:color w:val="000000"/>
-              </w:rPr>
-              <w:t xml:space="preserve">14.0 [0.445, 30.1]</w:t>
-            </w:r>
-          </w:p>
-        </w:tc>
-        <w:tc>
-          <w:tcPr>
-            <w:tcBorders>
-              <w:bottom w:val="none" w:sz="0" w:space="0" w:color="000000"/>
-              <w:top w:val="none" w:sz="0" w:space="0" w:color="000000"/>
-              <w:left w:val="none" w:sz="0" w:space="0" w:color="000000"/>
-              <w:right w:val="none" w:sz="0" w:space="0" w:color="000000"/>
-            </w:tcBorders>
-            <w:shd w:val="clear" w:color="auto" w:fill="FFFFFF"/>
-            <w:tcMar>
-              <w:top w:w="0" w:type="dxa"/>
-              <w:bottom w:w="0" w:type="dxa"/>
-              <w:left w:w="0" w:type="dxa"/>
-              <w:right w:w="0" w:type="dxa"/>
-            </w:tcMar>
-            <w:vAlign w:val="center"/>
-          </w:tcPr>
-          <w:p>
-            <w:pPr>
-              <w:pStyle w:val="Normal"/>
-              <w:jc w:val="center"/>
-              <w:pBdr>
-                <w:bottom w:val="none" w:sz="0" w:space="0" w:color="000000"/>
-                <w:top w:val="none" w:sz="0" w:space="0" w:color="000000"/>
-                <w:left w:val="none" w:sz="0" w:space="0" w:color="000000"/>
-                <w:right w:val="none" w:sz="0" w:space="0" w:color="000000"/>
-              </w:pBdr>
-              <w:spacing w:after="100" w:before="100" w:line="240"/>
-              <w:ind w:left="100" w:right="100" w:firstLine="0" w:firstLineChars="0"/>
-            </w:pPr>
-            <w:r>
-              <w:rPr>
-                <w:rFonts w:ascii="Helvetica" w:hAnsi="Helvetica" w:eastAsia="Helvetica" w:cs="Helvetica"/>
-                <w:i w:val="false"/>
-                <w:b w:val="false"/>
-                <w:u w:val="none"/>
-                <w:sz w:val="22"/>
-                <w:szCs w:val="22"/>
-                <w:color w:val="000000"/>
-              </w:rPr>
-              <w:t xml:space="preserve">13.5 [0.576, 23.0]</w:t>
             </w:r>
           </w:p>
         </w:tc>
@@ -3373,95 +3373,95 @@
                 <w:szCs w:val="22"/>
                 <w:color w:val="000000"/>
               </w:rPr>
+              <w:t xml:space="preserve">1.04 (0.0948)</w:t>
+            </w:r>
+          </w:p>
+        </w:tc>
+        <w:tc>
+          <w:tcPr>
+            <w:tcBorders>
+              <w:bottom w:val="none" w:sz="0" w:space="0" w:color="000000"/>
+              <w:top w:val="none" w:sz="0" w:space="0" w:color="000000"/>
+              <w:left w:val="none" w:sz="0" w:space="0" w:color="000000"/>
+              <w:right w:val="none" w:sz="0" w:space="0" w:color="000000"/>
+            </w:tcBorders>
+            <w:shd w:val="clear" w:color="auto" w:fill="FFFFFF"/>
+            <w:tcMar>
+              <w:top w:w="0" w:type="dxa"/>
+              <w:bottom w:w="0" w:type="dxa"/>
+              <w:left w:w="0" w:type="dxa"/>
+              <w:right w:w="0" w:type="dxa"/>
+            </w:tcMar>
+            <w:vAlign w:val="center"/>
+          </w:tcPr>
+          <w:p>
+            <w:pPr>
+              <w:pStyle w:val="Normal"/>
+              <w:jc w:val="center"/>
+              <w:pBdr>
+                <w:bottom w:val="none" w:sz="0" w:space="0" w:color="000000"/>
+                <w:top w:val="none" w:sz="0" w:space="0" w:color="000000"/>
+                <w:left w:val="none" w:sz="0" w:space="0" w:color="000000"/>
+                <w:right w:val="none" w:sz="0" w:space="0" w:color="000000"/>
+              </w:pBdr>
+              <w:spacing w:after="100" w:before="100" w:line="240"/>
+              <w:ind w:left="100" w:right="100" w:firstLine="0" w:firstLineChars="0"/>
+            </w:pPr>
+            <w:r>
+              <w:rPr>
+                <w:rFonts w:ascii="Helvetica" w:hAnsi="Helvetica" w:eastAsia="Helvetica" w:cs="Helvetica"/>
+                <w:i w:val="false"/>
+                <w:b w:val="false"/>
+                <w:u w:val="none"/>
+                <w:sz w:val="22"/>
+                <w:szCs w:val="22"/>
+                <w:color w:val="000000"/>
+              </w:rPr>
+              <w:t xml:space="preserve">0.989 (0.0715)</w:t>
+            </w:r>
+          </w:p>
+        </w:tc>
+        <w:tc>
+          <w:tcPr>
+            <w:tcBorders>
+              <w:bottom w:val="none" w:sz="0" w:space="0" w:color="000000"/>
+              <w:top w:val="none" w:sz="0" w:space="0" w:color="000000"/>
+              <w:left w:val="none" w:sz="0" w:space="0" w:color="000000"/>
+              <w:right w:val="none" w:sz="0" w:space="0" w:color="000000"/>
+            </w:tcBorders>
+            <w:shd w:val="clear" w:color="auto" w:fill="FFFFFF"/>
+            <w:tcMar>
+              <w:top w:w="0" w:type="dxa"/>
+              <w:bottom w:w="0" w:type="dxa"/>
+              <w:left w:w="0" w:type="dxa"/>
+              <w:right w:w="0" w:type="dxa"/>
+            </w:tcMar>
+            <w:vAlign w:val="center"/>
+          </w:tcPr>
+          <w:p>
+            <w:pPr>
+              <w:pStyle w:val="Normal"/>
+              <w:jc w:val="center"/>
+              <w:pBdr>
+                <w:bottom w:val="none" w:sz="0" w:space="0" w:color="000000"/>
+                <w:top w:val="none" w:sz="0" w:space="0" w:color="000000"/>
+                <w:left w:val="none" w:sz="0" w:space="0" w:color="000000"/>
+                <w:right w:val="none" w:sz="0" w:space="0" w:color="000000"/>
+              </w:pBdr>
+              <w:spacing w:after="100" w:before="100" w:line="240"/>
+              <w:ind w:left="100" w:right="100" w:firstLine="0" w:firstLineChars="0"/>
+            </w:pPr>
+            <w:r>
+              <w:rPr>
+                <w:rFonts w:ascii="Helvetica" w:hAnsi="Helvetica" w:eastAsia="Helvetica" w:cs="Helvetica"/>
+                <w:i w:val="false"/>
+                <w:b w:val="false"/>
+                <w:u w:val="none"/>
+                <w:sz w:val="22"/>
+                <w:szCs w:val="22"/>
+                <w:color w:val="000000"/>
+              </w:rPr>
               <w:t xml:space="preserve">0.999 (0.0932)</w:t>
-            </w:r>
-          </w:p>
-        </w:tc>
-        <w:tc>
-          <w:tcPr>
-            <w:tcBorders>
-              <w:bottom w:val="none" w:sz="0" w:space="0" w:color="000000"/>
-              <w:top w:val="none" w:sz="0" w:space="0" w:color="000000"/>
-              <w:left w:val="none" w:sz="0" w:space="0" w:color="000000"/>
-              <w:right w:val="none" w:sz="0" w:space="0" w:color="000000"/>
-            </w:tcBorders>
-            <w:shd w:val="clear" w:color="auto" w:fill="FFFFFF"/>
-            <w:tcMar>
-              <w:top w:w="0" w:type="dxa"/>
-              <w:bottom w:w="0" w:type="dxa"/>
-              <w:left w:w="0" w:type="dxa"/>
-              <w:right w:w="0" w:type="dxa"/>
-            </w:tcMar>
-            <w:vAlign w:val="center"/>
-          </w:tcPr>
-          <w:p>
-            <w:pPr>
-              <w:pStyle w:val="Normal"/>
-              <w:jc w:val="center"/>
-              <w:pBdr>
-                <w:bottom w:val="none" w:sz="0" w:space="0" w:color="000000"/>
-                <w:top w:val="none" w:sz="0" w:space="0" w:color="000000"/>
-                <w:left w:val="none" w:sz="0" w:space="0" w:color="000000"/>
-                <w:right w:val="none" w:sz="0" w:space="0" w:color="000000"/>
-              </w:pBdr>
-              <w:spacing w:after="100" w:before="100" w:line="240"/>
-              <w:ind w:left="100" w:right="100" w:firstLine="0" w:firstLineChars="0"/>
-            </w:pPr>
-            <w:r>
-              <w:rPr>
-                <w:rFonts w:ascii="Helvetica" w:hAnsi="Helvetica" w:eastAsia="Helvetica" w:cs="Helvetica"/>
-                <w:i w:val="false"/>
-                <w:b w:val="false"/>
-                <w:u w:val="none"/>
-                <w:sz w:val="22"/>
-                <w:szCs w:val="22"/>
-                <w:color w:val="000000"/>
-              </w:rPr>
-              <w:t xml:space="preserve">1.04 (0.0948)</w:t>
-            </w:r>
-          </w:p>
-        </w:tc>
-        <w:tc>
-          <w:tcPr>
-            <w:tcBorders>
-              <w:bottom w:val="none" w:sz="0" w:space="0" w:color="000000"/>
-              <w:top w:val="none" w:sz="0" w:space="0" w:color="000000"/>
-              <w:left w:val="none" w:sz="0" w:space="0" w:color="000000"/>
-              <w:right w:val="none" w:sz="0" w:space="0" w:color="000000"/>
-            </w:tcBorders>
-            <w:shd w:val="clear" w:color="auto" w:fill="FFFFFF"/>
-            <w:tcMar>
-              <w:top w:w="0" w:type="dxa"/>
-              <w:bottom w:w="0" w:type="dxa"/>
-              <w:left w:w="0" w:type="dxa"/>
-              <w:right w:w="0" w:type="dxa"/>
-            </w:tcMar>
-            <w:vAlign w:val="center"/>
-          </w:tcPr>
-          <w:p>
-            <w:pPr>
-              <w:pStyle w:val="Normal"/>
-              <w:jc w:val="center"/>
-              <w:pBdr>
-                <w:bottom w:val="none" w:sz="0" w:space="0" w:color="000000"/>
-                <w:top w:val="none" w:sz="0" w:space="0" w:color="000000"/>
-                <w:left w:val="none" w:sz="0" w:space="0" w:color="000000"/>
-                <w:right w:val="none" w:sz="0" w:space="0" w:color="000000"/>
-              </w:pBdr>
-              <w:spacing w:after="100" w:before="100" w:line="240"/>
-              <w:ind w:left="100" w:right="100" w:firstLine="0" w:firstLineChars="0"/>
-            </w:pPr>
-            <w:r>
-              <w:rPr>
-                <w:rFonts w:ascii="Helvetica" w:hAnsi="Helvetica" w:eastAsia="Helvetica" w:cs="Helvetica"/>
-                <w:i w:val="false"/>
-                <w:b w:val="false"/>
-                <w:u w:val="none"/>
-                <w:sz w:val="22"/>
-                <w:szCs w:val="22"/>
-                <w:color w:val="000000"/>
-              </w:rPr>
-              <w:t xml:space="preserve">0.989 (0.0715)</w:t>
             </w:r>
           </w:p>
         </w:tc>
@@ -3599,95 +3599,95 @@
                 <w:szCs w:val="22"/>
                 <w:color w:val="000000"/>
               </w:rPr>
+              <w:t xml:space="preserve">1.02 [0.849, 1.30]</w:t>
+            </w:r>
+          </w:p>
+        </w:tc>
+        <w:tc>
+          <w:tcPr>
+            <w:tcBorders>
+              <w:bottom w:val="none" w:sz="0" w:space="0" w:color="000000"/>
+              <w:top w:val="none" w:sz="0" w:space="0" w:color="000000"/>
+              <w:left w:val="none" w:sz="0" w:space="0" w:color="000000"/>
+              <w:right w:val="none" w:sz="0" w:space="0" w:color="000000"/>
+            </w:tcBorders>
+            <w:shd w:val="clear" w:color="auto" w:fill="FFFFFF"/>
+            <w:tcMar>
+              <w:top w:w="0" w:type="dxa"/>
+              <w:bottom w:w="0" w:type="dxa"/>
+              <w:left w:w="0" w:type="dxa"/>
+              <w:right w:w="0" w:type="dxa"/>
+            </w:tcMar>
+            <w:vAlign w:val="center"/>
+          </w:tcPr>
+          <w:p>
+            <w:pPr>
+              <w:pStyle w:val="Normal"/>
+              <w:jc w:val="center"/>
+              <w:pBdr>
+                <w:bottom w:val="none" w:sz="0" w:space="0" w:color="000000"/>
+                <w:top w:val="none" w:sz="0" w:space="0" w:color="000000"/>
+                <w:left w:val="none" w:sz="0" w:space="0" w:color="000000"/>
+                <w:right w:val="none" w:sz="0" w:space="0" w:color="000000"/>
+              </w:pBdr>
+              <w:spacing w:after="100" w:before="100" w:line="240"/>
+              <w:ind w:left="100" w:right="100" w:firstLine="0" w:firstLineChars="0"/>
+            </w:pPr>
+            <w:r>
+              <w:rPr>
+                <w:rFonts w:ascii="Helvetica" w:hAnsi="Helvetica" w:eastAsia="Helvetica" w:cs="Helvetica"/>
+                <w:i w:val="false"/>
+                <w:b w:val="false"/>
+                <w:u w:val="none"/>
+                <w:sz w:val="22"/>
+                <w:szCs w:val="22"/>
+                <w:color w:val="000000"/>
+              </w:rPr>
+              <w:t xml:space="preserve">0.992 [0.833, 1.12]</w:t>
+            </w:r>
+          </w:p>
+        </w:tc>
+        <w:tc>
+          <w:tcPr>
+            <w:tcBorders>
+              <w:bottom w:val="none" w:sz="0" w:space="0" w:color="000000"/>
+              <w:top w:val="none" w:sz="0" w:space="0" w:color="000000"/>
+              <w:left w:val="none" w:sz="0" w:space="0" w:color="000000"/>
+              <w:right w:val="none" w:sz="0" w:space="0" w:color="000000"/>
+            </w:tcBorders>
+            <w:shd w:val="clear" w:color="auto" w:fill="FFFFFF"/>
+            <w:tcMar>
+              <w:top w:w="0" w:type="dxa"/>
+              <w:bottom w:w="0" w:type="dxa"/>
+              <w:left w:w="0" w:type="dxa"/>
+              <w:right w:w="0" w:type="dxa"/>
+            </w:tcMar>
+            <w:vAlign w:val="center"/>
+          </w:tcPr>
+          <w:p>
+            <w:pPr>
+              <w:pStyle w:val="Normal"/>
+              <w:jc w:val="center"/>
+              <w:pBdr>
+                <w:bottom w:val="none" w:sz="0" w:space="0" w:color="000000"/>
+                <w:top w:val="none" w:sz="0" w:space="0" w:color="000000"/>
+                <w:left w:val="none" w:sz="0" w:space="0" w:color="000000"/>
+                <w:right w:val="none" w:sz="0" w:space="0" w:color="000000"/>
+              </w:pBdr>
+              <w:spacing w:after="100" w:before="100" w:line="240"/>
+              <w:ind w:left="100" w:right="100" w:firstLine="0" w:firstLineChars="0"/>
+            </w:pPr>
+            <w:r>
+              <w:rPr>
+                <w:rFonts w:ascii="Helvetica" w:hAnsi="Helvetica" w:eastAsia="Helvetica" w:cs="Helvetica"/>
+                <w:i w:val="false"/>
+                <w:b w:val="false"/>
+                <w:u w:val="none"/>
+                <w:sz w:val="22"/>
+                <w:szCs w:val="22"/>
+                <w:color w:val="000000"/>
+              </w:rPr>
               <w:t xml:space="preserve">0.983 [0.773, 1.22]</w:t>
-            </w:r>
-          </w:p>
-        </w:tc>
-        <w:tc>
-          <w:tcPr>
-            <w:tcBorders>
-              <w:bottom w:val="none" w:sz="0" w:space="0" w:color="000000"/>
-              <w:top w:val="none" w:sz="0" w:space="0" w:color="000000"/>
-              <w:left w:val="none" w:sz="0" w:space="0" w:color="000000"/>
-              <w:right w:val="none" w:sz="0" w:space="0" w:color="000000"/>
-            </w:tcBorders>
-            <w:shd w:val="clear" w:color="auto" w:fill="FFFFFF"/>
-            <w:tcMar>
-              <w:top w:w="0" w:type="dxa"/>
-              <w:bottom w:w="0" w:type="dxa"/>
-              <w:left w:w="0" w:type="dxa"/>
-              <w:right w:w="0" w:type="dxa"/>
-            </w:tcMar>
-            <w:vAlign w:val="center"/>
-          </w:tcPr>
-          <w:p>
-            <w:pPr>
-              <w:pStyle w:val="Normal"/>
-              <w:jc w:val="center"/>
-              <w:pBdr>
-                <w:bottom w:val="none" w:sz="0" w:space="0" w:color="000000"/>
-                <w:top w:val="none" w:sz="0" w:space="0" w:color="000000"/>
-                <w:left w:val="none" w:sz="0" w:space="0" w:color="000000"/>
-                <w:right w:val="none" w:sz="0" w:space="0" w:color="000000"/>
-              </w:pBdr>
-              <w:spacing w:after="100" w:before="100" w:line="240"/>
-              <w:ind w:left="100" w:right="100" w:firstLine="0" w:firstLineChars="0"/>
-            </w:pPr>
-            <w:r>
-              <w:rPr>
-                <w:rFonts w:ascii="Helvetica" w:hAnsi="Helvetica" w:eastAsia="Helvetica" w:cs="Helvetica"/>
-                <w:i w:val="false"/>
-                <w:b w:val="false"/>
-                <w:u w:val="none"/>
-                <w:sz w:val="22"/>
-                <w:szCs w:val="22"/>
-                <w:color w:val="000000"/>
-              </w:rPr>
-              <w:t xml:space="preserve">1.02 [0.849, 1.30]</w:t>
-            </w:r>
-          </w:p>
-        </w:tc>
-        <w:tc>
-          <w:tcPr>
-            <w:tcBorders>
-              <w:bottom w:val="none" w:sz="0" w:space="0" w:color="000000"/>
-              <w:top w:val="none" w:sz="0" w:space="0" w:color="000000"/>
-              <w:left w:val="none" w:sz="0" w:space="0" w:color="000000"/>
-              <w:right w:val="none" w:sz="0" w:space="0" w:color="000000"/>
-            </w:tcBorders>
-            <w:shd w:val="clear" w:color="auto" w:fill="FFFFFF"/>
-            <w:tcMar>
-              <w:top w:w="0" w:type="dxa"/>
-              <w:bottom w:w="0" w:type="dxa"/>
-              <w:left w:w="0" w:type="dxa"/>
-              <w:right w:w="0" w:type="dxa"/>
-            </w:tcMar>
-            <w:vAlign w:val="center"/>
-          </w:tcPr>
-          <w:p>
-            <w:pPr>
-              <w:pStyle w:val="Normal"/>
-              <w:jc w:val="center"/>
-              <w:pBdr>
-                <w:bottom w:val="none" w:sz="0" w:space="0" w:color="000000"/>
-                <w:top w:val="none" w:sz="0" w:space="0" w:color="000000"/>
-                <w:left w:val="none" w:sz="0" w:space="0" w:color="000000"/>
-                <w:right w:val="none" w:sz="0" w:space="0" w:color="000000"/>
-              </w:pBdr>
-              <w:spacing w:after="100" w:before="100" w:line="240"/>
-              <w:ind w:left="100" w:right="100" w:firstLine="0" w:firstLineChars="0"/>
-            </w:pPr>
-            <w:r>
-              <w:rPr>
-                <w:rFonts w:ascii="Helvetica" w:hAnsi="Helvetica" w:eastAsia="Helvetica" w:cs="Helvetica"/>
-                <w:i w:val="false"/>
-                <w:b w:val="false"/>
-                <w:u w:val="none"/>
-                <w:sz w:val="22"/>
-                <w:szCs w:val="22"/>
-                <w:color w:val="000000"/>
-              </w:rPr>
-              <w:t xml:space="preserve">0.992 [0.833, 1.12]</w:t>
             </w:r>
           </w:p>
         </w:tc>
@@ -4051,95 +4051,95 @@
                 <w:szCs w:val="22"/>
                 <w:color w:val="000000"/>
               </w:rPr>
+              <w:t xml:space="preserve">0.663 (3.47)</w:t>
+            </w:r>
+          </w:p>
+        </w:tc>
+        <w:tc>
+          <w:tcPr>
+            <w:tcBorders>
+              <w:bottom w:val="none" w:sz="0" w:space="0" w:color="000000"/>
+              <w:top w:val="none" w:sz="0" w:space="0" w:color="000000"/>
+              <w:left w:val="none" w:sz="0" w:space="0" w:color="000000"/>
+              <w:right w:val="none" w:sz="0" w:space="0" w:color="000000"/>
+            </w:tcBorders>
+            <w:shd w:val="clear" w:color="auto" w:fill="FFFFFF"/>
+            <w:tcMar>
+              <w:top w:w="0" w:type="dxa"/>
+              <w:bottom w:w="0" w:type="dxa"/>
+              <w:left w:w="0" w:type="dxa"/>
+              <w:right w:w="0" w:type="dxa"/>
+            </w:tcMar>
+            <w:vAlign w:val="center"/>
+          </w:tcPr>
+          <w:p>
+            <w:pPr>
+              <w:pStyle w:val="Normal"/>
+              <w:jc w:val="center"/>
+              <w:pBdr>
+                <w:bottom w:val="none" w:sz="0" w:space="0" w:color="000000"/>
+                <w:top w:val="none" w:sz="0" w:space="0" w:color="000000"/>
+                <w:left w:val="none" w:sz="0" w:space="0" w:color="000000"/>
+                <w:right w:val="none" w:sz="0" w:space="0" w:color="000000"/>
+              </w:pBdr>
+              <w:spacing w:after="100" w:before="100" w:line="240"/>
+              <w:ind w:left="100" w:right="100" w:firstLine="0" w:firstLineChars="0"/>
+            </w:pPr>
+            <w:r>
+              <w:rPr>
+                <w:rFonts w:ascii="Helvetica" w:hAnsi="Helvetica" w:eastAsia="Helvetica" w:cs="Helvetica"/>
+                <w:i w:val="false"/>
+                <w:b w:val="false"/>
+                <w:u w:val="none"/>
+                <w:sz w:val="22"/>
+                <w:szCs w:val="22"/>
+                <w:color w:val="000000"/>
+              </w:rPr>
+              <w:t xml:space="preserve">-0.0965 (2.96)</w:t>
+            </w:r>
+          </w:p>
+        </w:tc>
+        <w:tc>
+          <w:tcPr>
+            <w:tcBorders>
+              <w:bottom w:val="none" w:sz="0" w:space="0" w:color="000000"/>
+              <w:top w:val="none" w:sz="0" w:space="0" w:color="000000"/>
+              <w:left w:val="none" w:sz="0" w:space="0" w:color="000000"/>
+              <w:right w:val="none" w:sz="0" w:space="0" w:color="000000"/>
+            </w:tcBorders>
+            <w:shd w:val="clear" w:color="auto" w:fill="FFFFFF"/>
+            <w:tcMar>
+              <w:top w:w="0" w:type="dxa"/>
+              <w:bottom w:w="0" w:type="dxa"/>
+              <w:left w:w="0" w:type="dxa"/>
+              <w:right w:w="0" w:type="dxa"/>
+            </w:tcMar>
+            <w:vAlign w:val="center"/>
+          </w:tcPr>
+          <w:p>
+            <w:pPr>
+              <w:pStyle w:val="Normal"/>
+              <w:jc w:val="center"/>
+              <w:pBdr>
+                <w:bottom w:val="none" w:sz="0" w:space="0" w:color="000000"/>
+                <w:top w:val="none" w:sz="0" w:space="0" w:color="000000"/>
+                <w:left w:val="none" w:sz="0" w:space="0" w:color="000000"/>
+                <w:right w:val="none" w:sz="0" w:space="0" w:color="000000"/>
+              </w:pBdr>
+              <w:spacing w:after="100" w:before="100" w:line="240"/>
+              <w:ind w:left="100" w:right="100" w:firstLine="0" w:firstLineChars="0"/>
+            </w:pPr>
+            <w:r>
+              <w:rPr>
+                <w:rFonts w:ascii="Helvetica" w:hAnsi="Helvetica" w:eastAsia="Helvetica" w:cs="Helvetica"/>
+                <w:i w:val="false"/>
+                <w:b w:val="false"/>
+                <w:u w:val="none"/>
+                <w:sz w:val="22"/>
+                <w:szCs w:val="22"/>
+                <w:color w:val="000000"/>
+              </w:rPr>
               <w:t xml:space="preserve">-0.564 (2.79)</w:t>
-            </w:r>
-          </w:p>
-        </w:tc>
-        <w:tc>
-          <w:tcPr>
-            <w:tcBorders>
-              <w:bottom w:val="none" w:sz="0" w:space="0" w:color="000000"/>
-              <w:top w:val="none" w:sz="0" w:space="0" w:color="000000"/>
-              <w:left w:val="none" w:sz="0" w:space="0" w:color="000000"/>
-              <w:right w:val="none" w:sz="0" w:space="0" w:color="000000"/>
-            </w:tcBorders>
-            <w:shd w:val="clear" w:color="auto" w:fill="FFFFFF"/>
-            <w:tcMar>
-              <w:top w:w="0" w:type="dxa"/>
-              <w:bottom w:w="0" w:type="dxa"/>
-              <w:left w:w="0" w:type="dxa"/>
-              <w:right w:w="0" w:type="dxa"/>
-            </w:tcMar>
-            <w:vAlign w:val="center"/>
-          </w:tcPr>
-          <w:p>
-            <w:pPr>
-              <w:pStyle w:val="Normal"/>
-              <w:jc w:val="center"/>
-              <w:pBdr>
-                <w:bottom w:val="none" w:sz="0" w:space="0" w:color="000000"/>
-                <w:top w:val="none" w:sz="0" w:space="0" w:color="000000"/>
-                <w:left w:val="none" w:sz="0" w:space="0" w:color="000000"/>
-                <w:right w:val="none" w:sz="0" w:space="0" w:color="000000"/>
-              </w:pBdr>
-              <w:spacing w:after="100" w:before="100" w:line="240"/>
-              <w:ind w:left="100" w:right="100" w:firstLine="0" w:firstLineChars="0"/>
-            </w:pPr>
-            <w:r>
-              <w:rPr>
-                <w:rFonts w:ascii="Helvetica" w:hAnsi="Helvetica" w:eastAsia="Helvetica" w:cs="Helvetica"/>
-                <w:i w:val="false"/>
-                <w:b w:val="false"/>
-                <w:u w:val="none"/>
-                <w:sz w:val="22"/>
-                <w:szCs w:val="22"/>
-                <w:color w:val="000000"/>
-              </w:rPr>
-              <w:t xml:space="preserve">0.663 (3.47)</w:t>
-            </w:r>
-          </w:p>
-        </w:tc>
-        <w:tc>
-          <w:tcPr>
-            <w:tcBorders>
-              <w:bottom w:val="none" w:sz="0" w:space="0" w:color="000000"/>
-              <w:top w:val="none" w:sz="0" w:space="0" w:color="000000"/>
-              <w:left w:val="none" w:sz="0" w:space="0" w:color="000000"/>
-              <w:right w:val="none" w:sz="0" w:space="0" w:color="000000"/>
-            </w:tcBorders>
-            <w:shd w:val="clear" w:color="auto" w:fill="FFFFFF"/>
-            <w:tcMar>
-              <w:top w:w="0" w:type="dxa"/>
-              <w:bottom w:w="0" w:type="dxa"/>
-              <w:left w:w="0" w:type="dxa"/>
-              <w:right w:w="0" w:type="dxa"/>
-            </w:tcMar>
-            <w:vAlign w:val="center"/>
-          </w:tcPr>
-          <w:p>
-            <w:pPr>
-              <w:pStyle w:val="Normal"/>
-              <w:jc w:val="center"/>
-              <w:pBdr>
-                <w:bottom w:val="none" w:sz="0" w:space="0" w:color="000000"/>
-                <w:top w:val="none" w:sz="0" w:space="0" w:color="000000"/>
-                <w:left w:val="none" w:sz="0" w:space="0" w:color="000000"/>
-                <w:right w:val="none" w:sz="0" w:space="0" w:color="000000"/>
-              </w:pBdr>
-              <w:spacing w:after="100" w:before="100" w:line="240"/>
-              <w:ind w:left="100" w:right="100" w:firstLine="0" w:firstLineChars="0"/>
-            </w:pPr>
-            <w:r>
-              <w:rPr>
-                <w:rFonts w:ascii="Helvetica" w:hAnsi="Helvetica" w:eastAsia="Helvetica" w:cs="Helvetica"/>
-                <w:i w:val="false"/>
-                <w:b w:val="false"/>
-                <w:u w:val="none"/>
-                <w:sz w:val="22"/>
-                <w:szCs w:val="22"/>
-                <w:color w:val="000000"/>
-              </w:rPr>
-              <w:t xml:space="preserve">-0.0965 (2.96)</w:t>
             </w:r>
           </w:p>
         </w:tc>
@@ -4277,95 +4277,95 @@
                 <w:szCs w:val="22"/>
                 <w:color w:val="000000"/>
               </w:rPr>
+              <w:t xml:space="preserve">0.0184 [-4.94, 13.1]</w:t>
+            </w:r>
+          </w:p>
+        </w:tc>
+        <w:tc>
+          <w:tcPr>
+            <w:tcBorders>
+              <w:bottom w:val="none" w:sz="0" w:space="0" w:color="000000"/>
+              <w:top w:val="none" w:sz="0" w:space="0" w:color="000000"/>
+              <w:left w:val="none" w:sz="0" w:space="0" w:color="000000"/>
+              <w:right w:val="none" w:sz="0" w:space="0" w:color="000000"/>
+            </w:tcBorders>
+            <w:shd w:val="clear" w:color="auto" w:fill="FFFFFF"/>
+            <w:tcMar>
+              <w:top w:w="0" w:type="dxa"/>
+              <w:bottom w:w="0" w:type="dxa"/>
+              <w:left w:w="0" w:type="dxa"/>
+              <w:right w:w="0" w:type="dxa"/>
+            </w:tcMar>
+            <w:vAlign w:val="center"/>
+          </w:tcPr>
+          <w:p>
+            <w:pPr>
+              <w:pStyle w:val="Normal"/>
+              <w:jc w:val="center"/>
+              <w:pBdr>
+                <w:bottom w:val="none" w:sz="0" w:space="0" w:color="000000"/>
+                <w:top w:val="none" w:sz="0" w:space="0" w:color="000000"/>
+                <w:left w:val="none" w:sz="0" w:space="0" w:color="000000"/>
+                <w:right w:val="none" w:sz="0" w:space="0" w:color="000000"/>
+              </w:pBdr>
+              <w:spacing w:after="100" w:before="100" w:line="240"/>
+              <w:ind w:left="100" w:right="100" w:firstLine="0" w:firstLineChars="0"/>
+            </w:pPr>
+            <w:r>
+              <w:rPr>
+                <w:rFonts w:ascii="Helvetica" w:hAnsi="Helvetica" w:eastAsia="Helvetica" w:cs="Helvetica"/>
+                <w:i w:val="false"/>
+                <w:b w:val="false"/>
+                <w:u w:val="none"/>
+                <w:sz w:val="22"/>
+                <w:szCs w:val="22"/>
+                <w:color w:val="000000"/>
+              </w:rPr>
+              <w:t xml:space="preserve">0.196 [-6.63, 5.66]</w:t>
+            </w:r>
+          </w:p>
+        </w:tc>
+        <w:tc>
+          <w:tcPr>
+            <w:tcBorders>
+              <w:bottom w:val="none" w:sz="0" w:space="0" w:color="000000"/>
+              <w:top w:val="none" w:sz="0" w:space="0" w:color="000000"/>
+              <w:left w:val="none" w:sz="0" w:space="0" w:color="000000"/>
+              <w:right w:val="none" w:sz="0" w:space="0" w:color="000000"/>
+            </w:tcBorders>
+            <w:shd w:val="clear" w:color="auto" w:fill="FFFFFF"/>
+            <w:tcMar>
+              <w:top w:w="0" w:type="dxa"/>
+              <w:bottom w:w="0" w:type="dxa"/>
+              <w:left w:w="0" w:type="dxa"/>
+              <w:right w:w="0" w:type="dxa"/>
+            </w:tcMar>
+            <w:vAlign w:val="center"/>
+          </w:tcPr>
+          <w:p>
+            <w:pPr>
+              <w:pStyle w:val="Normal"/>
+              <w:jc w:val="center"/>
+              <w:pBdr>
+                <w:bottom w:val="none" w:sz="0" w:space="0" w:color="000000"/>
+                <w:top w:val="none" w:sz="0" w:space="0" w:color="000000"/>
+                <w:left w:val="none" w:sz="0" w:space="0" w:color="000000"/>
+                <w:right w:val="none" w:sz="0" w:space="0" w:color="000000"/>
+              </w:pBdr>
+              <w:spacing w:after="100" w:before="100" w:line="240"/>
+              <w:ind w:left="100" w:right="100" w:firstLine="0" w:firstLineChars="0"/>
+            </w:pPr>
+            <w:r>
+              <w:rPr>
+                <w:rFonts w:ascii="Helvetica" w:hAnsi="Helvetica" w:eastAsia="Helvetica" w:cs="Helvetica"/>
+                <w:i w:val="false"/>
+                <w:b w:val="false"/>
+                <w:u w:val="none"/>
+                <w:sz w:val="22"/>
+                <w:szCs w:val="22"/>
+                <w:color w:val="000000"/>
+              </w:rPr>
               <w:t xml:space="preserve">-0.847 [-6.16, 7.18]</w:t>
-            </w:r>
-          </w:p>
-        </w:tc>
-        <w:tc>
-          <w:tcPr>
-            <w:tcBorders>
-              <w:bottom w:val="none" w:sz="0" w:space="0" w:color="000000"/>
-              <w:top w:val="none" w:sz="0" w:space="0" w:color="000000"/>
-              <w:left w:val="none" w:sz="0" w:space="0" w:color="000000"/>
-              <w:right w:val="none" w:sz="0" w:space="0" w:color="000000"/>
-            </w:tcBorders>
-            <w:shd w:val="clear" w:color="auto" w:fill="FFFFFF"/>
-            <w:tcMar>
-              <w:top w:w="0" w:type="dxa"/>
-              <w:bottom w:w="0" w:type="dxa"/>
-              <w:left w:w="0" w:type="dxa"/>
-              <w:right w:w="0" w:type="dxa"/>
-            </w:tcMar>
-            <w:vAlign w:val="center"/>
-          </w:tcPr>
-          <w:p>
-            <w:pPr>
-              <w:pStyle w:val="Normal"/>
-              <w:jc w:val="center"/>
-              <w:pBdr>
-                <w:bottom w:val="none" w:sz="0" w:space="0" w:color="000000"/>
-                <w:top w:val="none" w:sz="0" w:space="0" w:color="000000"/>
-                <w:left w:val="none" w:sz="0" w:space="0" w:color="000000"/>
-                <w:right w:val="none" w:sz="0" w:space="0" w:color="000000"/>
-              </w:pBdr>
-              <w:spacing w:after="100" w:before="100" w:line="240"/>
-              <w:ind w:left="100" w:right="100" w:firstLine="0" w:firstLineChars="0"/>
-            </w:pPr>
-            <w:r>
-              <w:rPr>
-                <w:rFonts w:ascii="Helvetica" w:hAnsi="Helvetica" w:eastAsia="Helvetica" w:cs="Helvetica"/>
-                <w:i w:val="false"/>
-                <w:b w:val="false"/>
-                <w:u w:val="none"/>
-                <w:sz w:val="22"/>
-                <w:szCs w:val="22"/>
-                <w:color w:val="000000"/>
-              </w:rPr>
-              <w:t xml:space="preserve">0.0184 [-4.94, 13.1]</w:t>
-            </w:r>
-          </w:p>
-        </w:tc>
-        <w:tc>
-          <w:tcPr>
-            <w:tcBorders>
-              <w:bottom w:val="none" w:sz="0" w:space="0" w:color="000000"/>
-              <w:top w:val="none" w:sz="0" w:space="0" w:color="000000"/>
-              <w:left w:val="none" w:sz="0" w:space="0" w:color="000000"/>
-              <w:right w:val="none" w:sz="0" w:space="0" w:color="000000"/>
-            </w:tcBorders>
-            <w:shd w:val="clear" w:color="auto" w:fill="FFFFFF"/>
-            <w:tcMar>
-              <w:top w:w="0" w:type="dxa"/>
-              <w:bottom w:w="0" w:type="dxa"/>
-              <w:left w:w="0" w:type="dxa"/>
-              <w:right w:w="0" w:type="dxa"/>
-            </w:tcMar>
-            <w:vAlign w:val="center"/>
-          </w:tcPr>
-          <w:p>
-            <w:pPr>
-              <w:pStyle w:val="Normal"/>
-              <w:jc w:val="center"/>
-              <w:pBdr>
-                <w:bottom w:val="none" w:sz="0" w:space="0" w:color="000000"/>
-                <w:top w:val="none" w:sz="0" w:space="0" w:color="000000"/>
-                <w:left w:val="none" w:sz="0" w:space="0" w:color="000000"/>
-                <w:right w:val="none" w:sz="0" w:space="0" w:color="000000"/>
-              </w:pBdr>
-              <w:spacing w:after="100" w:before="100" w:line="240"/>
-              <w:ind w:left="100" w:right="100" w:firstLine="0" w:firstLineChars="0"/>
-            </w:pPr>
-            <w:r>
-              <w:rPr>
-                <w:rFonts w:ascii="Helvetica" w:hAnsi="Helvetica" w:eastAsia="Helvetica" w:cs="Helvetica"/>
-                <w:i w:val="false"/>
-                <w:b w:val="false"/>
-                <w:u w:val="none"/>
-                <w:sz w:val="22"/>
-                <w:szCs w:val="22"/>
-                <w:color w:val="000000"/>
-              </w:rPr>
-              <w:t xml:space="preserve">0.196 [-6.63, 5.66]</w:t>
             </w:r>
           </w:p>
         </w:tc>
@@ -4729,95 +4729,95 @@
                 <w:szCs w:val="22"/>
                 <w:color w:val="000000"/>
               </w:rPr>
+              <w:t xml:space="preserve">34.7 (8.34)</w:t>
+            </w:r>
+          </w:p>
+        </w:tc>
+        <w:tc>
+          <w:tcPr>
+            <w:tcBorders>
+              <w:bottom w:val="none" w:sz="0" w:space="0" w:color="000000"/>
+              <w:top w:val="none" w:sz="0" w:space="0" w:color="000000"/>
+              <w:left w:val="none" w:sz="0" w:space="0" w:color="000000"/>
+              <w:right w:val="none" w:sz="0" w:space="0" w:color="000000"/>
+            </w:tcBorders>
+            <w:shd w:val="clear" w:color="auto" w:fill="FFFFFF"/>
+            <w:tcMar>
+              <w:top w:w="0" w:type="dxa"/>
+              <w:bottom w:w="0" w:type="dxa"/>
+              <w:left w:w="0" w:type="dxa"/>
+              <w:right w:w="0" w:type="dxa"/>
+            </w:tcMar>
+            <w:vAlign w:val="center"/>
+          </w:tcPr>
+          <w:p>
+            <w:pPr>
+              <w:pStyle w:val="Normal"/>
+              <w:jc w:val="center"/>
+              <w:pBdr>
+                <w:bottom w:val="none" w:sz="0" w:space="0" w:color="000000"/>
+                <w:top w:val="none" w:sz="0" w:space="0" w:color="000000"/>
+                <w:left w:val="none" w:sz="0" w:space="0" w:color="000000"/>
+                <w:right w:val="none" w:sz="0" w:space="0" w:color="000000"/>
+              </w:pBdr>
+              <w:spacing w:after="100" w:before="100" w:line="240"/>
+              <w:ind w:left="100" w:right="100" w:firstLine="0" w:firstLineChars="0"/>
+            </w:pPr>
+            <w:r>
+              <w:rPr>
+                <w:rFonts w:ascii="Helvetica" w:hAnsi="Helvetica" w:eastAsia="Helvetica" w:cs="Helvetica"/>
+                <w:i w:val="false"/>
+                <w:b w:val="false"/>
+                <w:u w:val="none"/>
+                <w:sz w:val="22"/>
+                <w:szCs w:val="22"/>
+                <w:color w:val="000000"/>
+              </w:rPr>
+              <w:t xml:space="preserve">33.5 (8.09)</w:t>
+            </w:r>
+          </w:p>
+        </w:tc>
+        <w:tc>
+          <w:tcPr>
+            <w:tcBorders>
+              <w:bottom w:val="none" w:sz="0" w:space="0" w:color="000000"/>
+              <w:top w:val="none" w:sz="0" w:space="0" w:color="000000"/>
+              <w:left w:val="none" w:sz="0" w:space="0" w:color="000000"/>
+              <w:right w:val="none" w:sz="0" w:space="0" w:color="000000"/>
+            </w:tcBorders>
+            <w:shd w:val="clear" w:color="auto" w:fill="FFFFFF"/>
+            <w:tcMar>
+              <w:top w:w="0" w:type="dxa"/>
+              <w:bottom w:w="0" w:type="dxa"/>
+              <w:left w:w="0" w:type="dxa"/>
+              <w:right w:w="0" w:type="dxa"/>
+            </w:tcMar>
+            <w:vAlign w:val="center"/>
+          </w:tcPr>
+          <w:p>
+            <w:pPr>
+              <w:pStyle w:val="Normal"/>
+              <w:jc w:val="center"/>
+              <w:pBdr>
+                <w:bottom w:val="none" w:sz="0" w:space="0" w:color="000000"/>
+                <w:top w:val="none" w:sz="0" w:space="0" w:color="000000"/>
+                <w:left w:val="none" w:sz="0" w:space="0" w:color="000000"/>
+                <w:right w:val="none" w:sz="0" w:space="0" w:color="000000"/>
+              </w:pBdr>
+              <w:spacing w:after="100" w:before="100" w:line="240"/>
+              <w:ind w:left="100" w:right="100" w:firstLine="0" w:firstLineChars="0"/>
+            </w:pPr>
+            <w:r>
+              <w:rPr>
+                <w:rFonts w:ascii="Helvetica" w:hAnsi="Helvetica" w:eastAsia="Helvetica" w:cs="Helvetica"/>
+                <w:i w:val="false"/>
+                <w:b w:val="false"/>
+                <w:u w:val="none"/>
+                <w:sz w:val="22"/>
+                <w:szCs w:val="22"/>
+                <w:color w:val="000000"/>
+              </w:rPr>
               <w:t xml:space="preserve">28.9 (7.13)</w:t>
-            </w:r>
-          </w:p>
-        </w:tc>
-        <w:tc>
-          <w:tcPr>
-            <w:tcBorders>
-              <w:bottom w:val="none" w:sz="0" w:space="0" w:color="000000"/>
-              <w:top w:val="none" w:sz="0" w:space="0" w:color="000000"/>
-              <w:left w:val="none" w:sz="0" w:space="0" w:color="000000"/>
-              <w:right w:val="none" w:sz="0" w:space="0" w:color="000000"/>
-            </w:tcBorders>
-            <w:shd w:val="clear" w:color="auto" w:fill="FFFFFF"/>
-            <w:tcMar>
-              <w:top w:w="0" w:type="dxa"/>
-              <w:bottom w:w="0" w:type="dxa"/>
-              <w:left w:w="0" w:type="dxa"/>
-              <w:right w:w="0" w:type="dxa"/>
-            </w:tcMar>
-            <w:vAlign w:val="center"/>
-          </w:tcPr>
-          <w:p>
-            <w:pPr>
-              <w:pStyle w:val="Normal"/>
-              <w:jc w:val="center"/>
-              <w:pBdr>
-                <w:bottom w:val="none" w:sz="0" w:space="0" w:color="000000"/>
-                <w:top w:val="none" w:sz="0" w:space="0" w:color="000000"/>
-                <w:left w:val="none" w:sz="0" w:space="0" w:color="000000"/>
-                <w:right w:val="none" w:sz="0" w:space="0" w:color="000000"/>
-              </w:pBdr>
-              <w:spacing w:after="100" w:before="100" w:line="240"/>
-              <w:ind w:left="100" w:right="100" w:firstLine="0" w:firstLineChars="0"/>
-            </w:pPr>
-            <w:r>
-              <w:rPr>
-                <w:rFonts w:ascii="Helvetica" w:hAnsi="Helvetica" w:eastAsia="Helvetica" w:cs="Helvetica"/>
-                <w:i w:val="false"/>
-                <w:b w:val="false"/>
-                <w:u w:val="none"/>
-                <w:sz w:val="22"/>
-                <w:szCs w:val="22"/>
-                <w:color w:val="000000"/>
-              </w:rPr>
-              <w:t xml:space="preserve">34.7 (8.34)</w:t>
-            </w:r>
-          </w:p>
-        </w:tc>
-        <w:tc>
-          <w:tcPr>
-            <w:tcBorders>
-              <w:bottom w:val="none" w:sz="0" w:space="0" w:color="000000"/>
-              <w:top w:val="none" w:sz="0" w:space="0" w:color="000000"/>
-              <w:left w:val="none" w:sz="0" w:space="0" w:color="000000"/>
-              <w:right w:val="none" w:sz="0" w:space="0" w:color="000000"/>
-            </w:tcBorders>
-            <w:shd w:val="clear" w:color="auto" w:fill="FFFFFF"/>
-            <w:tcMar>
-              <w:top w:w="0" w:type="dxa"/>
-              <w:bottom w:w="0" w:type="dxa"/>
-              <w:left w:w="0" w:type="dxa"/>
-              <w:right w:w="0" w:type="dxa"/>
-            </w:tcMar>
-            <w:vAlign w:val="center"/>
-          </w:tcPr>
-          <w:p>
-            <w:pPr>
-              <w:pStyle w:val="Normal"/>
-              <w:jc w:val="center"/>
-              <w:pBdr>
-                <w:bottom w:val="none" w:sz="0" w:space="0" w:color="000000"/>
-                <w:top w:val="none" w:sz="0" w:space="0" w:color="000000"/>
-                <w:left w:val="none" w:sz="0" w:space="0" w:color="000000"/>
-                <w:right w:val="none" w:sz="0" w:space="0" w:color="000000"/>
-              </w:pBdr>
-              <w:spacing w:after="100" w:before="100" w:line="240"/>
-              <w:ind w:left="100" w:right="100" w:firstLine="0" w:firstLineChars="0"/>
-            </w:pPr>
-            <w:r>
-              <w:rPr>
-                <w:rFonts w:ascii="Helvetica" w:hAnsi="Helvetica" w:eastAsia="Helvetica" w:cs="Helvetica"/>
-                <w:i w:val="false"/>
-                <w:b w:val="false"/>
-                <w:u w:val="none"/>
-                <w:sz w:val="22"/>
-                <w:szCs w:val="22"/>
-                <w:color w:val="000000"/>
-              </w:rPr>
-              <w:t xml:space="preserve">33.5 (8.09)</w:t>
             </w:r>
           </w:p>
         </w:tc>
@@ -4955,95 +4955,95 @@
                 <w:szCs w:val="22"/>
                 <w:color w:val="000000"/>
               </w:rPr>
+              <w:t xml:space="preserve">34.1 [17.5, 50.1]</w:t>
+            </w:r>
+          </w:p>
+        </w:tc>
+        <w:tc>
+          <w:tcPr>
+            <w:tcBorders>
+              <w:bottom w:val="none" w:sz="0" w:space="0" w:color="000000"/>
+              <w:top w:val="none" w:sz="0" w:space="0" w:color="000000"/>
+              <w:left w:val="none" w:sz="0" w:space="0" w:color="000000"/>
+              <w:right w:val="none" w:sz="0" w:space="0" w:color="000000"/>
+            </w:tcBorders>
+            <w:shd w:val="clear" w:color="auto" w:fill="FFFFFF"/>
+            <w:tcMar>
+              <w:top w:w="0" w:type="dxa"/>
+              <w:bottom w:w="0" w:type="dxa"/>
+              <w:left w:w="0" w:type="dxa"/>
+              <w:right w:w="0" w:type="dxa"/>
+            </w:tcMar>
+            <w:vAlign w:val="center"/>
+          </w:tcPr>
+          <w:p>
+            <w:pPr>
+              <w:pStyle w:val="Normal"/>
+              <w:jc w:val="center"/>
+              <w:pBdr>
+                <w:bottom w:val="none" w:sz="0" w:space="0" w:color="000000"/>
+                <w:top w:val="none" w:sz="0" w:space="0" w:color="000000"/>
+                <w:left w:val="none" w:sz="0" w:space="0" w:color="000000"/>
+                <w:right w:val="none" w:sz="0" w:space="0" w:color="000000"/>
+              </w:pBdr>
+              <w:spacing w:after="100" w:before="100" w:line="240"/>
+              <w:ind w:left="100" w:right="100" w:firstLine="0" w:firstLineChars="0"/>
+            </w:pPr>
+            <w:r>
+              <w:rPr>
+                <w:rFonts w:ascii="Helvetica" w:hAnsi="Helvetica" w:eastAsia="Helvetica" w:cs="Helvetica"/>
+                <w:i w:val="false"/>
+                <w:b w:val="false"/>
+                <w:u w:val="none"/>
+                <w:sz w:val="22"/>
+                <w:szCs w:val="22"/>
+                <w:color w:val="000000"/>
+              </w:rPr>
+              <w:t xml:space="preserve">33.9 [20.8, 48.9]</w:t>
+            </w:r>
+          </w:p>
+        </w:tc>
+        <w:tc>
+          <w:tcPr>
+            <w:tcBorders>
+              <w:bottom w:val="none" w:sz="0" w:space="0" w:color="000000"/>
+              <w:top w:val="none" w:sz="0" w:space="0" w:color="000000"/>
+              <w:left w:val="none" w:sz="0" w:space="0" w:color="000000"/>
+              <w:right w:val="none" w:sz="0" w:space="0" w:color="000000"/>
+            </w:tcBorders>
+            <w:shd w:val="clear" w:color="auto" w:fill="FFFFFF"/>
+            <w:tcMar>
+              <w:top w:w="0" w:type="dxa"/>
+              <w:bottom w:w="0" w:type="dxa"/>
+              <w:left w:w="0" w:type="dxa"/>
+              <w:right w:w="0" w:type="dxa"/>
+            </w:tcMar>
+            <w:vAlign w:val="center"/>
+          </w:tcPr>
+          <w:p>
+            <w:pPr>
+              <w:pStyle w:val="Normal"/>
+              <w:jc w:val="center"/>
+              <w:pBdr>
+                <w:bottom w:val="none" w:sz="0" w:space="0" w:color="000000"/>
+                <w:top w:val="none" w:sz="0" w:space="0" w:color="000000"/>
+                <w:left w:val="none" w:sz="0" w:space="0" w:color="000000"/>
+                <w:right w:val="none" w:sz="0" w:space="0" w:color="000000"/>
+              </w:pBdr>
+              <w:spacing w:after="100" w:before="100" w:line="240"/>
+              <w:ind w:left="100" w:right="100" w:firstLine="0" w:firstLineChars="0"/>
+            </w:pPr>
+            <w:r>
+              <w:rPr>
+                <w:rFonts w:ascii="Helvetica" w:hAnsi="Helvetica" w:eastAsia="Helvetica" w:cs="Helvetica"/>
+                <w:i w:val="false"/>
+                <w:b w:val="false"/>
+                <w:u w:val="none"/>
+                <w:sz w:val="22"/>
+                <w:szCs w:val="22"/>
+                <w:color w:val="000000"/>
+              </w:rPr>
               <w:t xml:space="preserve">27.7 [15.9, 42.5]</w:t>
-            </w:r>
-          </w:p>
-        </w:tc>
-        <w:tc>
-          <w:tcPr>
-            <w:tcBorders>
-              <w:bottom w:val="none" w:sz="0" w:space="0" w:color="000000"/>
-              <w:top w:val="none" w:sz="0" w:space="0" w:color="000000"/>
-              <w:left w:val="none" w:sz="0" w:space="0" w:color="000000"/>
-              <w:right w:val="none" w:sz="0" w:space="0" w:color="000000"/>
-            </w:tcBorders>
-            <w:shd w:val="clear" w:color="auto" w:fill="FFFFFF"/>
-            <w:tcMar>
-              <w:top w:w="0" w:type="dxa"/>
-              <w:bottom w:w="0" w:type="dxa"/>
-              <w:left w:w="0" w:type="dxa"/>
-              <w:right w:w="0" w:type="dxa"/>
-            </w:tcMar>
-            <w:vAlign w:val="center"/>
-          </w:tcPr>
-          <w:p>
-            <w:pPr>
-              <w:pStyle w:val="Normal"/>
-              <w:jc w:val="center"/>
-              <w:pBdr>
-                <w:bottom w:val="none" w:sz="0" w:space="0" w:color="000000"/>
-                <w:top w:val="none" w:sz="0" w:space="0" w:color="000000"/>
-                <w:left w:val="none" w:sz="0" w:space="0" w:color="000000"/>
-                <w:right w:val="none" w:sz="0" w:space="0" w:color="000000"/>
-              </w:pBdr>
-              <w:spacing w:after="100" w:before="100" w:line="240"/>
-              <w:ind w:left="100" w:right="100" w:firstLine="0" w:firstLineChars="0"/>
-            </w:pPr>
-            <w:r>
-              <w:rPr>
-                <w:rFonts w:ascii="Helvetica" w:hAnsi="Helvetica" w:eastAsia="Helvetica" w:cs="Helvetica"/>
-                <w:i w:val="false"/>
-                <w:b w:val="false"/>
-                <w:u w:val="none"/>
-                <w:sz w:val="22"/>
-                <w:szCs w:val="22"/>
-                <w:color w:val="000000"/>
-              </w:rPr>
-              <w:t xml:space="preserve">34.1 [17.5, 50.1]</w:t>
-            </w:r>
-          </w:p>
-        </w:tc>
-        <w:tc>
-          <w:tcPr>
-            <w:tcBorders>
-              <w:bottom w:val="none" w:sz="0" w:space="0" w:color="000000"/>
-              <w:top w:val="none" w:sz="0" w:space="0" w:color="000000"/>
-              <w:left w:val="none" w:sz="0" w:space="0" w:color="000000"/>
-              <w:right w:val="none" w:sz="0" w:space="0" w:color="000000"/>
-            </w:tcBorders>
-            <w:shd w:val="clear" w:color="auto" w:fill="FFFFFF"/>
-            <w:tcMar>
-              <w:top w:w="0" w:type="dxa"/>
-              <w:bottom w:w="0" w:type="dxa"/>
-              <w:left w:w="0" w:type="dxa"/>
-              <w:right w:w="0" w:type="dxa"/>
-            </w:tcMar>
-            <w:vAlign w:val="center"/>
-          </w:tcPr>
-          <w:p>
-            <w:pPr>
-              <w:pStyle w:val="Normal"/>
-              <w:jc w:val="center"/>
-              <w:pBdr>
-                <w:bottom w:val="none" w:sz="0" w:space="0" w:color="000000"/>
-                <w:top w:val="none" w:sz="0" w:space="0" w:color="000000"/>
-                <w:left w:val="none" w:sz="0" w:space="0" w:color="000000"/>
-                <w:right w:val="none" w:sz="0" w:space="0" w:color="000000"/>
-              </w:pBdr>
-              <w:spacing w:after="100" w:before="100" w:line="240"/>
-              <w:ind w:left="100" w:right="100" w:firstLine="0" w:firstLineChars="0"/>
-            </w:pPr>
-            <w:r>
-              <w:rPr>
-                <w:rFonts w:ascii="Helvetica" w:hAnsi="Helvetica" w:eastAsia="Helvetica" w:cs="Helvetica"/>
-                <w:i w:val="false"/>
-                <w:b w:val="false"/>
-                <w:u w:val="none"/>
-                <w:sz w:val="22"/>
-                <w:szCs w:val="22"/>
-                <w:color w:val="000000"/>
-              </w:rPr>
-              <w:t xml:space="preserve">33.9 [20.8, 48.9]</w:t>
             </w:r>
           </w:p>
         </w:tc>
@@ -5407,95 +5407,95 @@
                 <w:szCs w:val="22"/>
                 <w:color w:val="000000"/>
               </w:rPr>
+              <w:t xml:space="preserve">17.6 (7.89)</w:t>
+            </w:r>
+          </w:p>
+        </w:tc>
+        <w:tc>
+          <w:tcPr>
+            <w:tcBorders>
+              <w:bottom w:val="none" w:sz="0" w:space="0" w:color="000000"/>
+              <w:top w:val="none" w:sz="0" w:space="0" w:color="000000"/>
+              <w:left w:val="none" w:sz="0" w:space="0" w:color="000000"/>
+              <w:right w:val="none" w:sz="0" w:space="0" w:color="000000"/>
+            </w:tcBorders>
+            <w:shd w:val="clear" w:color="auto" w:fill="FFFFFF"/>
+            <w:tcMar>
+              <w:top w:w="0" w:type="dxa"/>
+              <w:bottom w:w="0" w:type="dxa"/>
+              <w:left w:w="0" w:type="dxa"/>
+              <w:right w:w="0" w:type="dxa"/>
+            </w:tcMar>
+            <w:vAlign w:val="center"/>
+          </w:tcPr>
+          <w:p>
+            <w:pPr>
+              <w:pStyle w:val="Normal"/>
+              <w:jc w:val="center"/>
+              <w:pBdr>
+                <w:bottom w:val="none" w:sz="0" w:space="0" w:color="000000"/>
+                <w:top w:val="none" w:sz="0" w:space="0" w:color="000000"/>
+                <w:left w:val="none" w:sz="0" w:space="0" w:color="000000"/>
+                <w:right w:val="none" w:sz="0" w:space="0" w:color="000000"/>
+              </w:pBdr>
+              <w:spacing w:after="100" w:before="100" w:line="240"/>
+              <w:ind w:left="100" w:right="100" w:firstLine="0" w:firstLineChars="0"/>
+            </w:pPr>
+            <w:r>
+              <w:rPr>
+                <w:rFonts w:ascii="Helvetica" w:hAnsi="Helvetica" w:eastAsia="Helvetica" w:cs="Helvetica"/>
+                <w:i w:val="false"/>
+                <w:b w:val="false"/>
+                <w:u w:val="none"/>
+                <w:sz w:val="22"/>
+                <w:szCs w:val="22"/>
+                <w:color w:val="000000"/>
+              </w:rPr>
+              <w:t xml:space="preserve">18.3 (5.83)</w:t>
+            </w:r>
+          </w:p>
+        </w:tc>
+        <w:tc>
+          <w:tcPr>
+            <w:tcBorders>
+              <w:bottom w:val="none" w:sz="0" w:space="0" w:color="000000"/>
+              <w:top w:val="none" w:sz="0" w:space="0" w:color="000000"/>
+              <w:left w:val="none" w:sz="0" w:space="0" w:color="000000"/>
+              <w:right w:val="none" w:sz="0" w:space="0" w:color="000000"/>
+            </w:tcBorders>
+            <w:shd w:val="clear" w:color="auto" w:fill="FFFFFF"/>
+            <w:tcMar>
+              <w:top w:w="0" w:type="dxa"/>
+              <w:bottom w:w="0" w:type="dxa"/>
+              <w:left w:w="0" w:type="dxa"/>
+              <w:right w:w="0" w:type="dxa"/>
+            </w:tcMar>
+            <w:vAlign w:val="center"/>
+          </w:tcPr>
+          <w:p>
+            <w:pPr>
+              <w:pStyle w:val="Normal"/>
+              <w:jc w:val="center"/>
+              <w:pBdr>
+                <w:bottom w:val="none" w:sz="0" w:space="0" w:color="000000"/>
+                <w:top w:val="none" w:sz="0" w:space="0" w:color="000000"/>
+                <w:left w:val="none" w:sz="0" w:space="0" w:color="000000"/>
+                <w:right w:val="none" w:sz="0" w:space="0" w:color="000000"/>
+              </w:pBdr>
+              <w:spacing w:after="100" w:before="100" w:line="240"/>
+              <w:ind w:left="100" w:right="100" w:firstLine="0" w:firstLineChars="0"/>
+            </w:pPr>
+            <w:r>
+              <w:rPr>
+                <w:rFonts w:ascii="Helvetica" w:hAnsi="Helvetica" w:eastAsia="Helvetica" w:cs="Helvetica"/>
+                <w:i w:val="false"/>
+                <w:b w:val="false"/>
+                <w:u w:val="none"/>
+                <w:sz w:val="22"/>
+                <w:szCs w:val="22"/>
+                <w:color w:val="000000"/>
+              </w:rPr>
               <w:t xml:space="preserve">25.2 (8.02)</w:t>
-            </w:r>
-          </w:p>
-        </w:tc>
-        <w:tc>
-          <w:tcPr>
-            <w:tcBorders>
-              <w:bottom w:val="none" w:sz="0" w:space="0" w:color="000000"/>
-              <w:top w:val="none" w:sz="0" w:space="0" w:color="000000"/>
-              <w:left w:val="none" w:sz="0" w:space="0" w:color="000000"/>
-              <w:right w:val="none" w:sz="0" w:space="0" w:color="000000"/>
-            </w:tcBorders>
-            <w:shd w:val="clear" w:color="auto" w:fill="FFFFFF"/>
-            <w:tcMar>
-              <w:top w:w="0" w:type="dxa"/>
-              <w:bottom w:w="0" w:type="dxa"/>
-              <w:left w:w="0" w:type="dxa"/>
-              <w:right w:w="0" w:type="dxa"/>
-            </w:tcMar>
-            <w:vAlign w:val="center"/>
-          </w:tcPr>
-          <w:p>
-            <w:pPr>
-              <w:pStyle w:val="Normal"/>
-              <w:jc w:val="center"/>
-              <w:pBdr>
-                <w:bottom w:val="none" w:sz="0" w:space="0" w:color="000000"/>
-                <w:top w:val="none" w:sz="0" w:space="0" w:color="000000"/>
-                <w:left w:val="none" w:sz="0" w:space="0" w:color="000000"/>
-                <w:right w:val="none" w:sz="0" w:space="0" w:color="000000"/>
-              </w:pBdr>
-              <w:spacing w:after="100" w:before="100" w:line="240"/>
-              <w:ind w:left="100" w:right="100" w:firstLine="0" w:firstLineChars="0"/>
-            </w:pPr>
-            <w:r>
-              <w:rPr>
-                <w:rFonts w:ascii="Helvetica" w:hAnsi="Helvetica" w:eastAsia="Helvetica" w:cs="Helvetica"/>
-                <w:i w:val="false"/>
-                <w:b w:val="false"/>
-                <w:u w:val="none"/>
-                <w:sz w:val="22"/>
-                <w:szCs w:val="22"/>
-                <w:color w:val="000000"/>
-              </w:rPr>
-              <w:t xml:space="preserve">17.6 (7.89)</w:t>
-            </w:r>
-          </w:p>
-        </w:tc>
-        <w:tc>
-          <w:tcPr>
-            <w:tcBorders>
-              <w:bottom w:val="none" w:sz="0" w:space="0" w:color="000000"/>
-              <w:top w:val="none" w:sz="0" w:space="0" w:color="000000"/>
-              <w:left w:val="none" w:sz="0" w:space="0" w:color="000000"/>
-              <w:right w:val="none" w:sz="0" w:space="0" w:color="000000"/>
-            </w:tcBorders>
-            <w:shd w:val="clear" w:color="auto" w:fill="FFFFFF"/>
-            <w:tcMar>
-              <w:top w:w="0" w:type="dxa"/>
-              <w:bottom w:w="0" w:type="dxa"/>
-              <w:left w:w="0" w:type="dxa"/>
-              <w:right w:w="0" w:type="dxa"/>
-            </w:tcMar>
-            <w:vAlign w:val="center"/>
-          </w:tcPr>
-          <w:p>
-            <w:pPr>
-              <w:pStyle w:val="Normal"/>
-              <w:jc w:val="center"/>
-              <w:pBdr>
-                <w:bottom w:val="none" w:sz="0" w:space="0" w:color="000000"/>
-                <w:top w:val="none" w:sz="0" w:space="0" w:color="000000"/>
-                <w:left w:val="none" w:sz="0" w:space="0" w:color="000000"/>
-                <w:right w:val="none" w:sz="0" w:space="0" w:color="000000"/>
-              </w:pBdr>
-              <w:spacing w:after="100" w:before="100" w:line="240"/>
-              <w:ind w:left="100" w:right="100" w:firstLine="0" w:firstLineChars="0"/>
-            </w:pPr>
-            <w:r>
-              <w:rPr>
-                <w:rFonts w:ascii="Helvetica" w:hAnsi="Helvetica" w:eastAsia="Helvetica" w:cs="Helvetica"/>
-                <w:i w:val="false"/>
-                <w:b w:val="false"/>
-                <w:u w:val="none"/>
-                <w:sz w:val="22"/>
-                <w:szCs w:val="22"/>
-                <w:color w:val="000000"/>
-              </w:rPr>
-              <w:t xml:space="preserve">18.3 (5.83)</w:t>
             </w:r>
           </w:p>
         </w:tc>
@@ -5633,95 +5633,95 @@
                 <w:szCs w:val="22"/>
                 <w:color w:val="000000"/>
               </w:rPr>
+              <w:t xml:space="preserve">19.3 [-3.35, 29.4]</w:t>
+            </w:r>
+          </w:p>
+        </w:tc>
+        <w:tc>
+          <w:tcPr>
+            <w:tcBorders>
+              <w:bottom w:val="single" w:sz="12" w:space="0" w:color="666666"/>
+              <w:top w:val="none" w:sz="0" w:space="0" w:color="000000"/>
+              <w:left w:val="none" w:sz="0" w:space="0" w:color="000000"/>
+              <w:right w:val="none" w:sz="0" w:space="0" w:color="000000"/>
+            </w:tcBorders>
+            <w:shd w:val="clear" w:color="auto" w:fill="FFFFFF"/>
+            <w:tcMar>
+              <w:top w:w="0" w:type="dxa"/>
+              <w:bottom w:w="0" w:type="dxa"/>
+              <w:left w:w="0" w:type="dxa"/>
+              <w:right w:w="0" w:type="dxa"/>
+            </w:tcMar>
+            <w:vAlign w:val="center"/>
+          </w:tcPr>
+          <w:p>
+            <w:pPr>
+              <w:pStyle w:val="Normal"/>
+              <w:jc w:val="center"/>
+              <w:pBdr>
+                <w:bottom w:val="none" w:sz="0" w:space="0" w:color="000000"/>
+                <w:top w:val="none" w:sz="0" w:space="0" w:color="000000"/>
+                <w:left w:val="none" w:sz="0" w:space="0" w:color="000000"/>
+                <w:right w:val="none" w:sz="0" w:space="0" w:color="000000"/>
+              </w:pBdr>
+              <w:spacing w:after="100" w:before="100" w:line="240"/>
+              <w:ind w:left="100" w:right="100" w:firstLine="0" w:firstLineChars="0"/>
+            </w:pPr>
+            <w:r>
+              <w:rPr>
+                <w:rFonts w:ascii="Helvetica" w:hAnsi="Helvetica" w:eastAsia="Helvetica" w:cs="Helvetica"/>
+                <w:i w:val="false"/>
+                <w:b w:val="false"/>
+                <w:u w:val="none"/>
+                <w:sz w:val="22"/>
+                <w:szCs w:val="22"/>
+                <w:color w:val="000000"/>
+              </w:rPr>
+              <w:t xml:space="preserve">18.8 [5.94, 27.6]</w:t>
+            </w:r>
+          </w:p>
+        </w:tc>
+        <w:tc>
+          <w:tcPr>
+            <w:tcBorders>
+              <w:bottom w:val="single" w:sz="12" w:space="0" w:color="666666"/>
+              <w:top w:val="none" w:sz="0" w:space="0" w:color="000000"/>
+              <w:left w:val="none" w:sz="0" w:space="0" w:color="000000"/>
+              <w:right w:val="none" w:sz="0" w:space="0" w:color="000000"/>
+            </w:tcBorders>
+            <w:shd w:val="clear" w:color="auto" w:fill="FFFFFF"/>
+            <w:tcMar>
+              <w:top w:w="0" w:type="dxa"/>
+              <w:bottom w:w="0" w:type="dxa"/>
+              <w:left w:w="0" w:type="dxa"/>
+              <w:right w:w="0" w:type="dxa"/>
+            </w:tcMar>
+            <w:vAlign w:val="center"/>
+          </w:tcPr>
+          <w:p>
+            <w:pPr>
+              <w:pStyle w:val="Normal"/>
+              <w:jc w:val="center"/>
+              <w:pBdr>
+                <w:bottom w:val="none" w:sz="0" w:space="0" w:color="000000"/>
+                <w:top w:val="none" w:sz="0" w:space="0" w:color="000000"/>
+                <w:left w:val="none" w:sz="0" w:space="0" w:color="000000"/>
+                <w:right w:val="none" w:sz="0" w:space="0" w:color="000000"/>
+              </w:pBdr>
+              <w:spacing w:after="100" w:before="100" w:line="240"/>
+              <w:ind w:left="100" w:right="100" w:firstLine="0" w:firstLineChars="0"/>
+            </w:pPr>
+            <w:r>
+              <w:rPr>
+                <w:rFonts w:ascii="Helvetica" w:hAnsi="Helvetica" w:eastAsia="Helvetica" w:cs="Helvetica"/>
+                <w:i w:val="false"/>
+                <w:b w:val="false"/>
+                <w:u w:val="none"/>
+                <w:sz w:val="22"/>
+                <w:szCs w:val="22"/>
+                <w:color w:val="000000"/>
+              </w:rPr>
               <w:t xml:space="preserve">25.2 [9.06, 39.9]</w:t>
-            </w:r>
-          </w:p>
-        </w:tc>
-        <w:tc>
-          <w:tcPr>
-            <w:tcBorders>
-              <w:bottom w:val="single" w:sz="12" w:space="0" w:color="666666"/>
-              <w:top w:val="none" w:sz="0" w:space="0" w:color="000000"/>
-              <w:left w:val="none" w:sz="0" w:space="0" w:color="000000"/>
-              <w:right w:val="none" w:sz="0" w:space="0" w:color="000000"/>
-            </w:tcBorders>
-            <w:shd w:val="clear" w:color="auto" w:fill="FFFFFF"/>
-            <w:tcMar>
-              <w:top w:w="0" w:type="dxa"/>
-              <w:bottom w:w="0" w:type="dxa"/>
-              <w:left w:w="0" w:type="dxa"/>
-              <w:right w:w="0" w:type="dxa"/>
-            </w:tcMar>
-            <w:vAlign w:val="center"/>
-          </w:tcPr>
-          <w:p>
-            <w:pPr>
-              <w:pStyle w:val="Normal"/>
-              <w:jc w:val="center"/>
-              <w:pBdr>
-                <w:bottom w:val="none" w:sz="0" w:space="0" w:color="000000"/>
-                <w:top w:val="none" w:sz="0" w:space="0" w:color="000000"/>
-                <w:left w:val="none" w:sz="0" w:space="0" w:color="000000"/>
-                <w:right w:val="none" w:sz="0" w:space="0" w:color="000000"/>
-              </w:pBdr>
-              <w:spacing w:after="100" w:before="100" w:line="240"/>
-              <w:ind w:left="100" w:right="100" w:firstLine="0" w:firstLineChars="0"/>
-            </w:pPr>
-            <w:r>
-              <w:rPr>
-                <w:rFonts w:ascii="Helvetica" w:hAnsi="Helvetica" w:eastAsia="Helvetica" w:cs="Helvetica"/>
-                <w:i w:val="false"/>
-                <w:b w:val="false"/>
-                <w:u w:val="none"/>
-                <w:sz w:val="22"/>
-                <w:szCs w:val="22"/>
-                <w:color w:val="000000"/>
-              </w:rPr>
-              <w:t xml:space="preserve">19.3 [-3.35, 29.4]</w:t>
-            </w:r>
-          </w:p>
-        </w:tc>
-        <w:tc>
-          <w:tcPr>
-            <w:tcBorders>
-              <w:bottom w:val="single" w:sz="12" w:space="0" w:color="666666"/>
-              <w:top w:val="none" w:sz="0" w:space="0" w:color="000000"/>
-              <w:left w:val="none" w:sz="0" w:space="0" w:color="000000"/>
-              <w:right w:val="none" w:sz="0" w:space="0" w:color="000000"/>
-            </w:tcBorders>
-            <w:shd w:val="clear" w:color="auto" w:fill="FFFFFF"/>
-            <w:tcMar>
-              <w:top w:w="0" w:type="dxa"/>
-              <w:bottom w:w="0" w:type="dxa"/>
-              <w:left w:w="0" w:type="dxa"/>
-              <w:right w:w="0" w:type="dxa"/>
-            </w:tcMar>
-            <w:vAlign w:val="center"/>
-          </w:tcPr>
-          <w:p>
-            <w:pPr>
-              <w:pStyle w:val="Normal"/>
-              <w:jc w:val="center"/>
-              <w:pBdr>
-                <w:bottom w:val="none" w:sz="0" w:space="0" w:color="000000"/>
-                <w:top w:val="none" w:sz="0" w:space="0" w:color="000000"/>
-                <w:left w:val="none" w:sz="0" w:space="0" w:color="000000"/>
-                <w:right w:val="none" w:sz="0" w:space="0" w:color="000000"/>
-              </w:pBdr>
-              <w:spacing w:after="100" w:before="100" w:line="240"/>
-              <w:ind w:left="100" w:right="100" w:firstLine="0" w:firstLineChars="0"/>
-            </w:pPr>
-            <w:r>
-              <w:rPr>
-                <w:rFonts w:ascii="Helvetica" w:hAnsi="Helvetica" w:eastAsia="Helvetica" w:cs="Helvetica"/>
-                <w:i w:val="false"/>
-                <w:b w:val="false"/>
-                <w:u w:val="none"/>
-                <w:sz w:val="22"/>
-                <w:szCs w:val="22"/>
-                <w:color w:val="000000"/>
-              </w:rPr>
-              <w:t xml:space="preserve">18.8 [5.94, 27.6]</w:t>
             </w:r>
           </w:p>
         </w:tc>

</xml_diff>